<commit_message>
completed intial proposal and converted to .pdf format
</commit_message>
<xml_diff>
--- a/jstrelka_dholsapple_initial_proposal.docx
+++ b/jstrelka_dholsapple_initial_proposal.docx
@@ -22,9 +22,162 @@
           <w:lang w:val="en-GB" w:eastAsia="en-GB"/>
         </w:rPr>
         <mc:AlternateContent>
+          <mc:Choice Requires="wps">
+            <w:drawing>
+              <wp:anchor distT="0" distB="0" distL="114300" distR="114300" simplePos="0" relativeHeight="251674624" behindDoc="0" locked="0" layoutInCell="1" allowOverlap="1" wp14:anchorId="08D8891D" wp14:editId="24B9EE0D">
+                <wp:simplePos x="0" y="0"/>
+                <wp:positionH relativeFrom="margin">
+                  <wp:align>center</wp:align>
+                </wp:positionH>
+                <wp:positionV relativeFrom="paragraph">
+                  <wp:posOffset>610</wp:posOffset>
+                </wp:positionV>
+                <wp:extent cx="2451100" cy="355600"/>
+                <wp:effectExtent l="0" t="0" r="0" b="6350"/>
+                <wp:wrapNone/>
+                <wp:docPr id="9" name="Text Box 9"/>
+                <wp:cNvGraphicFramePr/>
+                <a:graphic xmlns:a="http://schemas.openxmlformats.org/drawingml/2006/main">
+                  <a:graphicData uri="http://schemas.microsoft.com/office/word/2010/wordprocessingShape">
+                    <wps:wsp>
+                      <wps:cNvSpPr txBox="1"/>
+                      <wps:spPr>
+                        <a:xfrm>
+                          <a:off x="0" y="0"/>
+                          <a:ext cx="2451100" cy="355600"/>
+                        </a:xfrm>
+                        <a:prstGeom prst="rect">
+                          <a:avLst/>
+                        </a:prstGeom>
+                        <a:noFill/>
+                        <a:ln w="6350">
+                          <a:noFill/>
+                        </a:ln>
+                        <a:effectLst/>
+                      </wps:spPr>
+                      <wps:style>
+                        <a:lnRef idx="0">
+                          <a:schemeClr val="accent1"/>
+                        </a:lnRef>
+                        <a:fillRef idx="0">
+                          <a:schemeClr val="accent1"/>
+                        </a:fillRef>
+                        <a:effectRef idx="0">
+                          <a:schemeClr val="accent1"/>
+                        </a:effectRef>
+                        <a:fontRef idx="minor">
+                          <a:schemeClr val="dk1"/>
+                        </a:fontRef>
+                      </wps:style>
+                      <wps:txbx>
+                        <w:txbxContent>
+                          <w:p>
+                            <w:pPr>
+                              <w:jc w:val="center"/>
+                              <w:rPr>
+                                <w:rFonts w:asciiTheme="majorHAnsi" w:hAnsiTheme="majorHAnsi" w:cstheme="majorHAnsi"/>
+                                <w:color w:val="FFFFFF" w:themeColor="background1"/>
+                                <w:sz w:val="20"/>
+                              </w:rPr>
+                            </w:pPr>
+                            <w:r>
+                              <w:rPr>
+                                <w:rStyle w:val="Strong"/>
+                                <w:rFonts w:asciiTheme="majorHAnsi" w:hAnsiTheme="majorHAnsi" w:cstheme="majorHAnsi"/>
+                                <w:color w:val="FFFFFF"/>
+                                <w:sz w:val="28"/>
+                                <w:szCs w:val="32"/>
+                              </w:rPr>
+                              <w:t xml:space="preserve">Brighter Tomorrow </w:t>
+                            </w:r>
+                            <w:r>
+                              <w:rPr>
+                                <w:rStyle w:val="Strong"/>
+                                <w:rFonts w:asciiTheme="majorHAnsi" w:hAnsiTheme="majorHAnsi" w:cstheme="majorHAnsi"/>
+                                <w:color w:val="FFFFFF"/>
+                                <w:sz w:val="28"/>
+                                <w:szCs w:val="32"/>
+                              </w:rPr>
+                              <w:t>Solutions</w:t>
+                            </w:r>
+                          </w:p>
+                        </w:txbxContent>
+                      </wps:txbx>
+                      <wps:bodyPr rot="0" spcFirstLastPara="0" vertOverflow="overflow" horzOverflow="overflow" vert="horz" wrap="square" lIns="91440" tIns="45720" rIns="91440" bIns="45720" numCol="1" spcCol="0" rtlCol="0" fromWordArt="0" anchor="t" anchorCtr="0" forceAA="0" compatLnSpc="1">
+                        <a:prstTxWarp prst="textNoShape">
+                          <a:avLst/>
+                        </a:prstTxWarp>
+                        <a:noAutofit/>
+                      </wps:bodyPr>
+                    </wps:wsp>
+                  </a:graphicData>
+                </a:graphic>
+                <wp14:sizeRelH relativeFrom="margin">
+                  <wp14:pctWidth>0</wp14:pctWidth>
+                </wp14:sizeRelH>
+              </wp:anchor>
+            </w:drawing>
+          </mc:Choice>
+          <mc:Fallback>
+            <w:pict>
+              <v:shapetype w14:anchorId="08D8891D" id="_x0000_t202" coordsize="21600,21600" o:spt="202" path="m,l,21600r21600,l21600,xe">
+                <v:stroke joinstyle="miter"/>
+                <v:path gradientshapeok="t" o:connecttype="rect"/>
+              </v:shapetype>
+              <v:shape id="Text Box 9" o:spid="_x0000_s1026" type="#_x0000_t202" style="position:absolute;left:0;text-align:left;margin-left:0;margin-top:.05pt;width:193pt;height:28pt;z-index:251674624;visibility:visible;mso-wrap-style:square;mso-width-percent:0;mso-wrap-distance-left:9pt;mso-wrap-distance-top:0;mso-wrap-distance-right:9pt;mso-wrap-distance-bottom:0;mso-position-horizontal:center;mso-position-horizontal-relative:margin;mso-position-vertical:absolute;mso-position-vertical-relative:text;mso-width-percent:0;mso-width-relative:margin;v-text-anchor:top" o:gfxdata="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" filled="f" stroked="f" strokeweight=".5pt">
+                <v:textbox>
+                  <w:txbxContent>
+                    <w:p>
+                      <w:pPr>
+                        <w:jc w:val="center"/>
+                        <w:rPr>
+                          <w:rFonts w:asciiTheme="majorHAnsi" w:hAnsiTheme="majorHAnsi" w:cstheme="majorHAnsi"/>
+                          <w:color w:val="FFFFFF" w:themeColor="background1"/>
+                          <w:sz w:val="20"/>
+                        </w:rPr>
+                      </w:pPr>
+                      <w:r>
+                        <w:rPr>
+                          <w:rStyle w:val="Strong"/>
+                          <w:rFonts w:asciiTheme="majorHAnsi" w:hAnsiTheme="majorHAnsi" w:cstheme="majorHAnsi"/>
+                          <w:color w:val="FFFFFF"/>
+                          <w:sz w:val="28"/>
+                          <w:szCs w:val="32"/>
+                        </w:rPr>
+                        <w:t xml:space="preserve">Brighter Tomorrow </w:t>
+                      </w:r>
+                      <w:r>
+                        <w:rPr>
+                          <w:rStyle w:val="Strong"/>
+                          <w:rFonts w:asciiTheme="majorHAnsi" w:hAnsiTheme="majorHAnsi" w:cstheme="majorHAnsi"/>
+                          <w:color w:val="FFFFFF"/>
+                          <w:sz w:val="28"/>
+                          <w:szCs w:val="32"/>
+                        </w:rPr>
+                        <w:t>Solutions</w:t>
+                      </w:r>
+                    </w:p>
+                  </w:txbxContent>
+                </v:textbox>
+                <w10:wrap anchorx="margin"/>
+              </v:shape>
+            </w:pict>
+          </mc:Fallback>
+        </mc:AlternateContent>
+      </w:r>
+      <w:r>
+        <w:rPr>
+          <w:rFonts w:asciiTheme="majorHAnsi" w:eastAsia="Calibri" w:hAnsiTheme="majorHAnsi" w:cs="Calibri"/>
+          <w:b/>
+          <w:noProof/>
+          <w:sz w:val="28"/>
+          <w:szCs w:val="28"/>
+          <w:lang w:val="en-GB" w:eastAsia="en-GB"/>
+        </w:rPr>
+        <mc:AlternateContent>
           <mc:Choice Requires="wpg">
             <w:drawing>
-              <wp:anchor distT="0" distB="0" distL="114300" distR="114300" simplePos="0" relativeHeight="251658751" behindDoc="0" locked="0" layoutInCell="1" allowOverlap="1" wp14:anchorId="2E6E87B5" wp14:editId="71B18315">
+              <wp:anchor distT="0" distB="0" distL="114300" distR="114300" simplePos="0" relativeHeight="251658751" behindDoc="0" locked="0" layoutInCell="1" allowOverlap="1" wp14:anchorId="2E6E87B5" wp14:editId="5A307B00">
                 <wp:simplePos x="0" y="0"/>
                 <wp:positionH relativeFrom="page">
                   <wp:align>left</wp:align>
@@ -152,7 +305,7 @@
           </mc:Choice>
           <mc:Fallback>
             <w:pict>
-              <v:group w14:anchorId="74758AD1" id="Group 5" o:spid="_x0000_s1026" style="position:absolute;margin-left:0;margin-top:0;width:612.7pt;height:842.4pt;z-index:251658751;mso-position-horizontal:left;mso-position-horizontal-relative:page;mso-position-vertical:center;mso-position-vertical-relative:margin;mso-height-relative:margin" coordsize="77815,100675" o:gfxdata="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">
+              <v:group w14:anchorId="178FAB6F" id="Group 5" o:spid="_x0000_s1026" style="position:absolute;margin-left:0;margin-top:0;width:612.7pt;height:842.4pt;z-index:251658751;mso-position-horizontal:left;mso-position-horizontal-relative:page;mso-position-vertical:center;mso-position-vertical-relative:margin;mso-height-relative:margin" coordsize="77815,100675" o:gfxdata="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">
                 <v:rect id="Rectangle 10" o:spid="_x0000_s1027" style="position:absolute;width:77815;height:100675;visibility:visible;mso-wrap-style:square;v-text-anchor:middle" o:gfxdata="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" stroked="f">
                   <v:fill r:id="rId9" o:title="" recolor="t" rotate="t" type="frame"/>
                 </v:rect>
@@ -188,8 +341,6 @@
         </w:rPr>
       </w:pPr>
     </w:p>
-    <w:bookmarkStart w:id="0" w:name="_ol7a0u67a3v2" w:colFirst="0" w:colLast="0"/>
-    <w:bookmarkEnd w:id="0"/>
     <w:p>
       <w:pPr>
         <w:pStyle w:val="Subtitle"/>
@@ -200,6 +351,8 @@
           <w:szCs w:val="60"/>
         </w:rPr>
       </w:pPr>
+      <w:bookmarkStart w:id="0" w:name="_ol7a0u67a3v2" w:colFirst="0" w:colLast="0"/>
+      <w:bookmarkEnd w:id="0"/>
       <w:r>
         <w:rPr>
           <w:rFonts w:asciiTheme="majorHAnsi" w:eastAsia="Calibri" w:hAnsiTheme="majorHAnsi" w:cs="Calibri"/>
@@ -212,220 +365,13 @@
         <mc:AlternateContent>
           <mc:Choice Requires="wps">
             <w:drawing>
-              <wp:anchor distT="0" distB="0" distL="114300" distR="114300" simplePos="0" relativeHeight="251674624" behindDoc="0" locked="0" layoutInCell="1" allowOverlap="1" wp14:anchorId="08D8891D" wp14:editId="33AC3D1E">
-                <wp:simplePos x="0" y="0"/>
-                <wp:positionH relativeFrom="margin">
-                  <wp:posOffset>1749425</wp:posOffset>
-                </wp:positionH>
-                <wp:positionV relativeFrom="paragraph">
-                  <wp:posOffset>546735</wp:posOffset>
-                </wp:positionV>
-                <wp:extent cx="2451100" cy="355600"/>
-                <wp:effectExtent l="0" t="0" r="0" b="6350"/>
-                <wp:wrapNone/>
-                <wp:docPr id="9" name="Text Box 9"/>
-                <wp:cNvGraphicFramePr/>
-                <a:graphic xmlns:a="http://schemas.openxmlformats.org/drawingml/2006/main">
-                  <a:graphicData uri="http://schemas.microsoft.com/office/word/2010/wordprocessingShape">
-                    <wps:wsp>
-                      <wps:cNvSpPr txBox="1"/>
-                      <wps:spPr>
-                        <a:xfrm>
-                          <a:off x="0" y="0"/>
-                          <a:ext cx="2451100" cy="355600"/>
-                        </a:xfrm>
-                        <a:prstGeom prst="rect">
-                          <a:avLst/>
-                        </a:prstGeom>
-                        <a:noFill/>
-                        <a:ln w="6350">
-                          <a:noFill/>
-                        </a:ln>
-                        <a:effectLst/>
-                      </wps:spPr>
-                      <wps:style>
-                        <a:lnRef idx="0">
-                          <a:schemeClr val="accent1"/>
-                        </a:lnRef>
-                        <a:fillRef idx="0">
-                          <a:schemeClr val="accent1"/>
-                        </a:fillRef>
-                        <a:effectRef idx="0">
-                          <a:schemeClr val="accent1"/>
-                        </a:effectRef>
-                        <a:fontRef idx="minor">
-                          <a:schemeClr val="dk1"/>
-                        </a:fontRef>
-                      </wps:style>
-                      <wps:txbx>
-                        <w:txbxContent>
-                          <w:p>
-                            <w:pPr>
-                              <w:jc w:val="center"/>
-                              <w:rPr>
-                                <w:rFonts w:asciiTheme="majorHAnsi" w:hAnsiTheme="majorHAnsi" w:cstheme="majorHAnsi"/>
-                                <w:color w:val="FFFFFF" w:themeColor="background1"/>
-                                <w:sz w:val="20"/>
-                              </w:rPr>
-                            </w:pPr>
-                            <w:r>
-                              <w:rPr>
-                                <w:rStyle w:val="Strong"/>
-                                <w:rFonts w:asciiTheme="majorHAnsi" w:hAnsiTheme="majorHAnsi" w:cstheme="majorHAnsi"/>
-                                <w:color w:val="FFFFFF"/>
-                                <w:sz w:val="28"/>
-                                <w:szCs w:val="32"/>
-                              </w:rPr>
-                              <w:t xml:space="preserve">Brighter Tomorrow </w:t>
-                            </w:r>
-                            <w:r>
-                              <w:rPr>
-                                <w:rStyle w:val="Strong"/>
-                                <w:rFonts w:asciiTheme="majorHAnsi" w:hAnsiTheme="majorHAnsi" w:cstheme="majorHAnsi"/>
-                                <w:color w:val="FFFFFF"/>
-                                <w:sz w:val="28"/>
-                                <w:szCs w:val="32"/>
-                              </w:rPr>
-                              <w:t>Solutions</w:t>
-                            </w:r>
-                          </w:p>
-                        </w:txbxContent>
-                      </wps:txbx>
-                      <wps:bodyPr rot="0" spcFirstLastPara="0" vertOverflow="overflow" horzOverflow="overflow" vert="horz" wrap="square" lIns="91440" tIns="45720" rIns="91440" bIns="45720" numCol="1" spcCol="0" rtlCol="0" fromWordArt="0" anchor="t" anchorCtr="0" forceAA="0" compatLnSpc="1">
-                        <a:prstTxWarp prst="textNoShape">
-                          <a:avLst/>
-                        </a:prstTxWarp>
-                        <a:noAutofit/>
-                      </wps:bodyPr>
-                    </wps:wsp>
-                  </a:graphicData>
-                </a:graphic>
-                <wp14:sizeRelH relativeFrom="margin">
-                  <wp14:pctWidth>0</wp14:pctWidth>
-                </wp14:sizeRelH>
-              </wp:anchor>
-            </w:drawing>
-          </mc:Choice>
-          <mc:Fallback>
-            <w:pict>
-              <v:shapetype w14:anchorId="08D8891D" id="_x0000_t202" coordsize="21600,21600" o:spt="202" path="m,l,21600r21600,l21600,xe">
-                <v:stroke joinstyle="miter"/>
-                <v:path gradientshapeok="t" o:connecttype="rect"/>
-              </v:shapetype>
-              <v:shape id="Text Box 9" o:spid="_x0000_s1026" type="#_x0000_t202" style="position:absolute;margin-left:137.75pt;margin-top:43.05pt;width:193pt;height:28pt;z-index:251674624;visibility:visible;mso-wrap-style:square;mso-width-percent:0;mso-wrap-distance-left:9pt;mso-wrap-distance-top:0;mso-wrap-distance-right:9pt;mso-wrap-distance-bottom:0;mso-position-horizontal:absolute;mso-position-horizontal-relative:margin;mso-position-vertical:absolute;mso-position-vertical-relative:text;mso-width-percent:0;mso-width-relative:margin;v-text-anchor:top" o:gfxdata="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" filled="f" stroked="f" strokeweight=".5pt">
-                <v:textbox>
-                  <w:txbxContent>
-                    <w:p>
-                      <w:pPr>
-                        <w:jc w:val="center"/>
-                        <w:rPr>
-                          <w:rFonts w:asciiTheme="majorHAnsi" w:hAnsiTheme="majorHAnsi" w:cstheme="majorHAnsi"/>
-                          <w:color w:val="FFFFFF" w:themeColor="background1"/>
-                          <w:sz w:val="20"/>
-                        </w:rPr>
-                      </w:pPr>
-                      <w:r>
-                        <w:rPr>
-                          <w:rStyle w:val="Strong"/>
-                          <w:rFonts w:asciiTheme="majorHAnsi" w:hAnsiTheme="majorHAnsi" w:cstheme="majorHAnsi"/>
-                          <w:color w:val="FFFFFF"/>
-                          <w:sz w:val="28"/>
-                          <w:szCs w:val="32"/>
-                        </w:rPr>
-                        <w:t xml:space="preserve">Brighter Tomorrow </w:t>
-                      </w:r>
-                      <w:r>
-                        <w:rPr>
-                          <w:rStyle w:val="Strong"/>
-                          <w:rFonts w:asciiTheme="majorHAnsi" w:hAnsiTheme="majorHAnsi" w:cstheme="majorHAnsi"/>
-                          <w:color w:val="FFFFFF"/>
-                          <w:sz w:val="28"/>
-                          <w:szCs w:val="32"/>
-                        </w:rPr>
-                        <w:t>Solutions</w:t>
-                      </w:r>
-                    </w:p>
-                  </w:txbxContent>
-                </v:textbox>
-                <w10:wrap anchorx="margin"/>
-              </v:shape>
-            </w:pict>
-          </mc:Fallback>
-        </mc:AlternateContent>
-      </w:r>
-    </w:p>
-    <w:p>
-      <w:pPr>
-        <w:rPr>
-          <w:rFonts w:asciiTheme="majorHAnsi" w:eastAsia="Calibri" w:hAnsiTheme="majorHAnsi" w:cs="Calibri"/>
-          <w:sz w:val="24"/>
-          <w:szCs w:val="24"/>
-        </w:rPr>
-      </w:pPr>
-      <w:bookmarkStart w:id="1" w:name="_yzqvja2l6jew" w:colFirst="0" w:colLast="0"/>
-      <w:bookmarkEnd w:id="1"/>
-    </w:p>
-    <w:p>
-      <w:pPr>
-        <w:jc w:val="center"/>
-        <w:rPr>
-          <w:rFonts w:asciiTheme="majorHAnsi" w:eastAsia="Calibri" w:hAnsiTheme="majorHAnsi" w:cs="Calibri"/>
-          <w:sz w:val="24"/>
-          <w:szCs w:val="24"/>
-        </w:rPr>
-      </w:pPr>
-    </w:p>
-    <w:p>
-      <w:pPr>
-        <w:jc w:val="center"/>
-        <w:rPr>
-          <w:rFonts w:asciiTheme="majorHAnsi" w:eastAsia="Calibri" w:hAnsiTheme="majorHAnsi" w:cs="Calibri"/>
-          <w:b/>
-          <w:sz w:val="28"/>
-          <w:szCs w:val="28"/>
-        </w:rPr>
-      </w:pPr>
-    </w:p>
-    <w:p>
-      <w:pPr>
-        <w:jc w:val="center"/>
-        <w:rPr>
-          <w:rFonts w:asciiTheme="majorHAnsi" w:eastAsia="Calibri" w:hAnsiTheme="majorHAnsi" w:cs="Calibri"/>
-          <w:sz w:val="28"/>
-          <w:szCs w:val="28"/>
-        </w:rPr>
-      </w:pPr>
-    </w:p>
-    <w:bookmarkStart w:id="2" w:name="_2lwmm94qvj8b" w:colFirst="0" w:colLast="0"/>
-    <w:bookmarkStart w:id="3" w:name="_1zcdh197fri7" w:colFirst="0" w:colLast="0"/>
-    <w:bookmarkEnd w:id="2"/>
-    <w:bookmarkEnd w:id="3"/>
-    <w:p>
-      <w:pPr>
-        <w:pStyle w:val="NoSpacing"/>
-        <w:rPr>
-          <w:rFonts w:asciiTheme="majorHAnsi" w:hAnsiTheme="majorHAnsi"/>
-        </w:rPr>
-      </w:pPr>
-      <w:r>
-        <w:rPr>
-          <w:rFonts w:asciiTheme="majorHAnsi" w:eastAsia="Calibri" w:hAnsiTheme="majorHAnsi" w:cs="Calibri"/>
-          <w:b/>
-          <w:noProof/>
-          <w:sz w:val="28"/>
-          <w:szCs w:val="28"/>
-          <w:lang w:val="en-GB" w:eastAsia="en-GB"/>
-        </w:rPr>
-        <mc:AlternateContent>
-          <mc:Choice Requires="wps">
-            <w:drawing>
-              <wp:anchor distT="0" distB="0" distL="114300" distR="114300" simplePos="0" relativeHeight="251667456" behindDoc="0" locked="0" layoutInCell="1" allowOverlap="1" wp14:anchorId="57471D57" wp14:editId="5E2C0D70">
+              <wp:anchor distT="0" distB="0" distL="114300" distR="114300" simplePos="0" relativeHeight="251667456" behindDoc="0" locked="0" layoutInCell="1" allowOverlap="1" wp14:anchorId="57471D57" wp14:editId="79F185C0">
                 <wp:simplePos x="0" y="0"/>
                 <wp:positionH relativeFrom="margin">
                   <wp:align>center</wp:align>
                 </wp:positionH>
                 <wp:positionV relativeFrom="paragraph">
-                  <wp:posOffset>5715</wp:posOffset>
+                  <wp:posOffset>2819</wp:posOffset>
                 </wp:positionV>
                 <wp:extent cx="5276850" cy="1285875"/>
                 <wp:effectExtent l="0" t="0" r="0" b="0"/>
@@ -496,7 +442,27 @@
                                 <w:sz w:val="80"/>
                                 <w:szCs w:val="80"/>
                               </w:rPr>
-                              <w:t>: Public Chatroom Scraper</w:t>
+                              <w:t xml:space="preserve">: Public </w:t>
+                            </w:r>
+                            <w:r>
+                              <w:rPr>
+                                <w:rFonts w:asciiTheme="majorHAnsi" w:eastAsia="Calibri" w:hAnsiTheme="majorHAnsi" w:cs="Calibri"/>
+                                <w:b/>
+                                <w:color w:val="FFFFFF" w:themeColor="background1"/>
+                                <w:sz w:val="80"/>
+                                <w:szCs w:val="80"/>
+                              </w:rPr>
+                              <w:t>Group Message</w:t>
+                            </w:r>
+                            <w:r>
+                              <w:rPr>
+                                <w:rFonts w:asciiTheme="majorHAnsi" w:eastAsia="Calibri" w:hAnsiTheme="majorHAnsi" w:cs="Calibri"/>
+                                <w:b/>
+                                <w:color w:val="FFFFFF" w:themeColor="background1"/>
+                                <w:sz w:val="80"/>
+                                <w:szCs w:val="80"/>
+                              </w:rPr>
+                              <w:t xml:space="preserve"> Scraper</w:t>
                             </w:r>
                           </w:p>
                         </w:txbxContent>
@@ -521,7 +487,7 @@
           </mc:Choice>
           <mc:Fallback>
             <w:pict>
-              <v:shape w14:anchorId="57471D57" id="Text Box 2" o:spid="_x0000_s1027" type="#_x0000_t202" style="position:absolute;margin-left:0;margin-top:.45pt;width:415.5pt;height:101.25pt;z-index:251667456;visibility:visible;mso-wrap-style:square;mso-width-percent:0;mso-height-percent:0;mso-wrap-distance-left:9pt;mso-wrap-distance-top:0;mso-wrap-distance-right:9pt;mso-wrap-distance-bottom:0;mso-position-horizontal:center;mso-position-horizontal-relative:margin;mso-position-vertical:absolute;mso-position-vertical-relative:text;mso-width-percent:0;mso-height-percent:0;mso-width-relative:margin;mso-height-relative:margin;v-text-anchor:top" o:gfxdata="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" filled="f" stroked="f" strokeweight=".5pt">
+              <v:shape w14:anchorId="57471D57" id="Text Box 2" o:spid="_x0000_s1027" type="#_x0000_t202" style="position:absolute;margin-left:0;margin-top:.2pt;width:415.5pt;height:101.25pt;z-index:251667456;visibility:visible;mso-wrap-style:square;mso-width-percent:0;mso-height-percent:0;mso-wrap-distance-left:9pt;mso-wrap-distance-top:0;mso-wrap-distance-right:9pt;mso-wrap-distance-bottom:0;mso-position-horizontal:center;mso-position-horizontal-relative:margin;mso-position-vertical:absolute;mso-position-vertical-relative:text;mso-width-percent:0;mso-height-percent:0;mso-width-relative:margin;mso-height-relative:margin;v-text-anchor:top" o:gfxdata="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" filled="f" stroked="f" strokeweight=".5pt">
                 <v:textbox>
                   <w:txbxContent>
                     <w:p>
@@ -554,7 +520,27 @@
                           <w:sz w:val="80"/>
                           <w:szCs w:val="80"/>
                         </w:rPr>
-                        <w:t>: Public Chatroom Scraper</w:t>
+                        <w:t xml:space="preserve">: Public </w:t>
+                      </w:r>
+                      <w:r>
+                        <w:rPr>
+                          <w:rFonts w:asciiTheme="majorHAnsi" w:eastAsia="Calibri" w:hAnsiTheme="majorHAnsi" w:cs="Calibri"/>
+                          <w:b/>
+                          <w:color w:val="FFFFFF" w:themeColor="background1"/>
+                          <w:sz w:val="80"/>
+                          <w:szCs w:val="80"/>
+                        </w:rPr>
+                        <w:t>Group Message</w:t>
+                      </w:r>
+                      <w:r>
+                        <w:rPr>
+                          <w:rFonts w:asciiTheme="majorHAnsi" w:eastAsia="Calibri" w:hAnsiTheme="majorHAnsi" w:cs="Calibri"/>
+                          <w:b/>
+                          <w:color w:val="FFFFFF" w:themeColor="background1"/>
+                          <w:sz w:val="80"/>
+                          <w:szCs w:val="80"/>
+                        </w:rPr>
+                        <w:t xml:space="preserve"> Scraper</w:t>
                       </w:r>
                     </w:p>
                   </w:txbxContent>
@@ -568,74 +554,61 @@
     </w:p>
     <w:p>
       <w:pPr>
+        <w:rPr>
+          <w:rFonts w:asciiTheme="majorHAnsi" w:eastAsia="Calibri" w:hAnsiTheme="majorHAnsi" w:cs="Calibri"/>
+          <w:sz w:val="24"/>
+          <w:szCs w:val="24"/>
+        </w:rPr>
+      </w:pPr>
+      <w:bookmarkStart w:id="1" w:name="_yzqvja2l6jew" w:colFirst="0" w:colLast="0"/>
+      <w:bookmarkEnd w:id="1"/>
+    </w:p>
+    <w:p>
+      <w:pPr>
+        <w:jc w:val="center"/>
+        <w:rPr>
+          <w:rFonts w:asciiTheme="majorHAnsi" w:eastAsia="Calibri" w:hAnsiTheme="majorHAnsi" w:cs="Calibri"/>
+          <w:sz w:val="24"/>
+          <w:szCs w:val="24"/>
+        </w:rPr>
+      </w:pPr>
+    </w:p>
+    <w:p>
+      <w:pPr>
+        <w:jc w:val="center"/>
+        <w:rPr>
+          <w:rFonts w:asciiTheme="majorHAnsi" w:eastAsia="Calibri" w:hAnsiTheme="majorHAnsi" w:cs="Calibri"/>
+          <w:b/>
+          <w:sz w:val="28"/>
+          <w:szCs w:val="28"/>
+        </w:rPr>
+      </w:pPr>
+    </w:p>
+    <w:p>
+      <w:pPr>
+        <w:jc w:val="center"/>
+        <w:rPr>
+          <w:rFonts w:asciiTheme="majorHAnsi" w:eastAsia="Calibri" w:hAnsiTheme="majorHAnsi" w:cs="Calibri"/>
+          <w:sz w:val="28"/>
+          <w:szCs w:val="28"/>
+        </w:rPr>
+      </w:pPr>
+    </w:p>
+    <w:p>
+      <w:pPr>
         <w:pStyle w:val="NoSpacing"/>
         <w:rPr>
           <w:rFonts w:asciiTheme="majorHAnsi" w:hAnsiTheme="majorHAnsi"/>
         </w:rPr>
       </w:pPr>
+      <w:bookmarkStart w:id="2" w:name="_2lwmm94qvj8b" w:colFirst="0" w:colLast="0"/>
+      <w:bookmarkStart w:id="3" w:name="_1zcdh197fri7" w:colFirst="0" w:colLast="0"/>
+      <w:bookmarkEnd w:id="2"/>
+      <w:bookmarkEnd w:id="3"/>
     </w:p>
     <w:p>
       <w:pPr>
         <w:pStyle w:val="NoSpacing"/>
-        <w:rPr>
-          <w:rFonts w:asciiTheme="majorHAnsi" w:hAnsiTheme="majorHAnsi"/>
-        </w:rPr>
-      </w:pPr>
-    </w:p>
-    <w:p>
-      <w:pPr>
-        <w:pStyle w:val="NoSpacing"/>
-        <w:rPr>
-          <w:rFonts w:asciiTheme="majorHAnsi" w:hAnsiTheme="majorHAnsi"/>
-        </w:rPr>
-      </w:pPr>
-    </w:p>
-    <w:p>
-      <w:pPr>
-        <w:pStyle w:val="NoSpacing"/>
-        <w:rPr>
-          <w:rFonts w:asciiTheme="majorHAnsi" w:hAnsiTheme="majorHAnsi"/>
-        </w:rPr>
-      </w:pPr>
-    </w:p>
-    <w:p>
-      <w:pPr>
-        <w:pStyle w:val="NoSpacing"/>
-        <w:rPr>
-          <w:rFonts w:asciiTheme="majorHAnsi" w:hAnsiTheme="majorHAnsi"/>
-        </w:rPr>
-      </w:pPr>
-    </w:p>
-    <w:p>
-      <w:pPr>
-        <w:pStyle w:val="NoSpacing"/>
-        <w:rPr>
-          <w:rFonts w:asciiTheme="majorHAnsi" w:hAnsiTheme="majorHAnsi"/>
-        </w:rPr>
-      </w:pPr>
-    </w:p>
-    <w:p>
-      <w:pPr>
-        <w:pStyle w:val="NoSpacing"/>
-        <w:spacing w:line="276" w:lineRule="auto"/>
-        <w:rPr>
-          <w:rFonts w:asciiTheme="majorHAnsi" w:hAnsiTheme="majorHAnsi"/>
-        </w:rPr>
-      </w:pPr>
-    </w:p>
-    <w:p>
-      <w:pPr>
-        <w:pStyle w:val="NoSpacing"/>
-        <w:spacing w:line="276" w:lineRule="auto"/>
-        <w:rPr>
-          <w:rFonts w:asciiTheme="majorHAnsi" w:hAnsiTheme="majorHAnsi"/>
-        </w:rPr>
-      </w:pPr>
-    </w:p>
-    <w:p>
-      <w:pPr>
-        <w:pStyle w:val="NoSpacing"/>
-        <w:spacing w:line="276" w:lineRule="auto"/>
         <w:rPr>
           <w:rFonts w:asciiTheme="majorHAnsi" w:hAnsiTheme="majorHAnsi"/>
         </w:rPr>
@@ -652,13 +625,13 @@
         <mc:AlternateContent>
           <mc:Choice Requires="wps">
             <w:drawing>
-              <wp:anchor distT="0" distB="0" distL="114300" distR="114300" simplePos="0" relativeHeight="251668480" behindDoc="0" locked="0" layoutInCell="1" allowOverlap="1" wp14:anchorId="53264A05" wp14:editId="40C062E1">
+              <wp:anchor distT="0" distB="0" distL="114300" distR="114300" simplePos="0" relativeHeight="251668480" behindDoc="0" locked="0" layoutInCell="1" allowOverlap="1" wp14:anchorId="53264A05" wp14:editId="5AEEC5D7">
                 <wp:simplePos x="0" y="0"/>
                 <wp:positionH relativeFrom="margin">
                   <wp:align>center</wp:align>
                 </wp:positionH>
                 <wp:positionV relativeFrom="paragraph">
-                  <wp:posOffset>8331</wp:posOffset>
+                  <wp:posOffset>4090</wp:posOffset>
                 </wp:positionV>
                 <wp:extent cx="2651760" cy="1606906"/>
                 <wp:effectExtent l="0" t="0" r="0" b="0"/>
@@ -727,8 +700,8 @@
                                 <w:rFonts w:asciiTheme="majorHAnsi" w:eastAsia="Calibri" w:hAnsiTheme="majorHAnsi" w:cs="Calibri"/>
                                 <w:b/>
                                 <w:color w:val="FFFFFF" w:themeColor="background1"/>
-                                <w:sz w:val="40"/>
-                                <w:szCs w:val="40"/>
+                                <w:sz w:val="44"/>
+                                <w:szCs w:val="44"/>
                               </w:rPr>
                             </w:pPr>
                             <w:r>
@@ -736,8 +709,8 @@
                                 <w:rFonts w:asciiTheme="majorHAnsi" w:eastAsia="Calibri" w:hAnsiTheme="majorHAnsi" w:cs="Calibri"/>
                                 <w:b/>
                                 <w:color w:val="FFFFFF" w:themeColor="background1"/>
-                                <w:sz w:val="40"/>
-                                <w:szCs w:val="40"/>
+                                <w:sz w:val="44"/>
+                                <w:szCs w:val="44"/>
                               </w:rPr>
                               <w:t>Justin Strelka</w:t>
                             </w:r>
@@ -749,8 +722,8 @@
                                 <w:rFonts w:asciiTheme="majorHAnsi" w:eastAsia="Calibri" w:hAnsiTheme="majorHAnsi" w:cs="Calibri"/>
                                 <w:b/>
                                 <w:color w:val="FFFFFF" w:themeColor="background1"/>
-                                <w:sz w:val="40"/>
-                                <w:szCs w:val="40"/>
+                                <w:sz w:val="44"/>
+                                <w:szCs w:val="44"/>
                               </w:rPr>
                             </w:pPr>
                             <w:r>
@@ -758,8 +731,8 @@
                                 <w:rFonts w:asciiTheme="majorHAnsi" w:eastAsia="Calibri" w:hAnsiTheme="majorHAnsi" w:cs="Calibri"/>
                                 <w:b/>
                                 <w:color w:val="FFFFFF" w:themeColor="background1"/>
-                                <w:sz w:val="40"/>
-                                <w:szCs w:val="40"/>
+                                <w:sz w:val="44"/>
+                                <w:szCs w:val="44"/>
                               </w:rPr>
                               <w:t>&amp;</w:t>
                             </w:r>
@@ -771,8 +744,8 @@
                                 <w:rFonts w:asciiTheme="majorHAnsi" w:eastAsia="Calibri" w:hAnsiTheme="majorHAnsi" w:cs="Calibri"/>
                                 <w:b/>
                                 <w:color w:val="FFFFFF" w:themeColor="background1"/>
-                                <w:sz w:val="40"/>
-                                <w:szCs w:val="40"/>
+                                <w:sz w:val="44"/>
+                                <w:szCs w:val="44"/>
                               </w:rPr>
                             </w:pPr>
                             <w:r>
@@ -780,11 +753,23 @@
                                 <w:rFonts w:asciiTheme="majorHAnsi" w:eastAsia="Calibri" w:hAnsiTheme="majorHAnsi" w:cs="Calibri"/>
                                 <w:b/>
                                 <w:color w:val="FFFFFF" w:themeColor="background1"/>
-                                <w:sz w:val="40"/>
-                                <w:szCs w:val="40"/>
+                                <w:sz w:val="44"/>
+                                <w:szCs w:val="44"/>
                               </w:rPr>
-                              <w:t>Derek Holsapple</w:t>
+                              <w:t xml:space="preserve">Derek </w:t>
                             </w:r>
+                            <w:proofErr w:type="spellStart"/>
+                            <w:r>
+                              <w:rPr>
+                                <w:rFonts w:asciiTheme="majorHAnsi" w:eastAsia="Calibri" w:hAnsiTheme="majorHAnsi" w:cs="Calibri"/>
+                                <w:b/>
+                                <w:color w:val="FFFFFF" w:themeColor="background1"/>
+                                <w:sz w:val="44"/>
+                                <w:szCs w:val="44"/>
+                              </w:rPr>
+                              <w:t>Holsapple</w:t>
+                            </w:r>
+                            <w:proofErr w:type="spellEnd"/>
                           </w:p>
                           <w:p>
                             <w:pPr>
@@ -829,11 +814,7 @@
           </mc:Choice>
           <mc:Fallback>
             <w:pict>
-              <v:shapetype w14:anchorId="53264A05" id="_x0000_t202" coordsize="21600,21600" o:spt="202" path="m,l,21600r21600,l21600,xe">
-                <v:stroke joinstyle="miter"/>
-                <v:path gradientshapeok="t" o:connecttype="rect"/>
-              </v:shapetype>
-              <v:shape id="Text Box 3" o:spid="_x0000_s1028" type="#_x0000_t202" style="position:absolute;margin-left:0;margin-top:.65pt;width:208.8pt;height:126.55pt;z-index:251668480;visibility:visible;mso-wrap-style:square;mso-width-percent:0;mso-height-percent:0;mso-wrap-distance-left:9pt;mso-wrap-distance-top:0;mso-wrap-distance-right:9pt;mso-wrap-distance-bottom:0;mso-position-horizontal:center;mso-position-horizontal-relative:margin;mso-position-vertical:absolute;mso-position-vertical-relative:text;mso-width-percent:0;mso-height-percent:0;mso-width-relative:margin;mso-height-relative:margin;v-text-anchor:top" o:gfxdata="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" filled="f" stroked="f" strokeweight=".5pt">
+              <v:shape w14:anchorId="53264A05" id="Text Box 3" o:spid="_x0000_s1028" type="#_x0000_t202" style="position:absolute;margin-left:0;margin-top:.3pt;width:208.8pt;height:126.55pt;z-index:251668480;visibility:visible;mso-wrap-style:square;mso-width-percent:0;mso-height-percent:0;mso-wrap-distance-left:9pt;mso-wrap-distance-top:0;mso-wrap-distance-right:9pt;mso-wrap-distance-bottom:0;mso-position-horizontal:center;mso-position-horizontal-relative:margin;mso-position-vertical:absolute;mso-position-vertical-relative:text;mso-width-percent:0;mso-height-percent:0;mso-width-relative:margin;mso-height-relative:margin;v-text-anchor:top" o:gfxdata="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" filled="f" stroked="f" strokeweight=".5pt">
                 <v:textbox>
                   <w:txbxContent>
                     <w:p>
@@ -864,8 +845,8 @@
                           <w:rFonts w:asciiTheme="majorHAnsi" w:eastAsia="Calibri" w:hAnsiTheme="majorHAnsi" w:cs="Calibri"/>
                           <w:b/>
                           <w:color w:val="FFFFFF" w:themeColor="background1"/>
-                          <w:sz w:val="40"/>
-                          <w:szCs w:val="40"/>
+                          <w:sz w:val="44"/>
+                          <w:szCs w:val="44"/>
                         </w:rPr>
                       </w:pPr>
                       <w:r>
@@ -873,8 +854,8 @@
                           <w:rFonts w:asciiTheme="majorHAnsi" w:eastAsia="Calibri" w:hAnsiTheme="majorHAnsi" w:cs="Calibri"/>
                           <w:b/>
                           <w:color w:val="FFFFFF" w:themeColor="background1"/>
-                          <w:sz w:val="40"/>
-                          <w:szCs w:val="40"/>
+                          <w:sz w:val="44"/>
+                          <w:szCs w:val="44"/>
                         </w:rPr>
                         <w:t>Justin Strelka</w:t>
                       </w:r>
@@ -886,8 +867,8 @@
                           <w:rFonts w:asciiTheme="majorHAnsi" w:eastAsia="Calibri" w:hAnsiTheme="majorHAnsi" w:cs="Calibri"/>
                           <w:b/>
                           <w:color w:val="FFFFFF" w:themeColor="background1"/>
-                          <w:sz w:val="40"/>
-                          <w:szCs w:val="40"/>
+                          <w:sz w:val="44"/>
+                          <w:szCs w:val="44"/>
                         </w:rPr>
                       </w:pPr>
                       <w:r>
@@ -895,8 +876,8 @@
                           <w:rFonts w:asciiTheme="majorHAnsi" w:eastAsia="Calibri" w:hAnsiTheme="majorHAnsi" w:cs="Calibri"/>
                           <w:b/>
                           <w:color w:val="FFFFFF" w:themeColor="background1"/>
-                          <w:sz w:val="40"/>
-                          <w:szCs w:val="40"/>
+                          <w:sz w:val="44"/>
+                          <w:szCs w:val="44"/>
                         </w:rPr>
                         <w:t>&amp;</w:t>
                       </w:r>
@@ -908,8 +889,8 @@
                           <w:rFonts w:asciiTheme="majorHAnsi" w:eastAsia="Calibri" w:hAnsiTheme="majorHAnsi" w:cs="Calibri"/>
                           <w:b/>
                           <w:color w:val="FFFFFF" w:themeColor="background1"/>
-                          <w:sz w:val="40"/>
-                          <w:szCs w:val="40"/>
+                          <w:sz w:val="44"/>
+                          <w:szCs w:val="44"/>
                         </w:rPr>
                       </w:pPr>
                       <w:r>
@@ -917,11 +898,23 @@
                           <w:rFonts w:asciiTheme="majorHAnsi" w:eastAsia="Calibri" w:hAnsiTheme="majorHAnsi" w:cs="Calibri"/>
                           <w:b/>
                           <w:color w:val="FFFFFF" w:themeColor="background1"/>
-                          <w:sz w:val="40"/>
-                          <w:szCs w:val="40"/>
+                          <w:sz w:val="44"/>
+                          <w:szCs w:val="44"/>
                         </w:rPr>
-                        <w:t>Derek Holsapple</w:t>
+                        <w:t xml:space="preserve">Derek </w:t>
                       </w:r>
+                      <w:proofErr w:type="spellStart"/>
+                      <w:r>
+                        <w:rPr>
+                          <w:rFonts w:asciiTheme="majorHAnsi" w:eastAsia="Calibri" w:hAnsiTheme="majorHAnsi" w:cs="Calibri"/>
+                          <w:b/>
+                          <w:color w:val="FFFFFF" w:themeColor="background1"/>
+                          <w:sz w:val="44"/>
+                          <w:szCs w:val="44"/>
+                        </w:rPr>
+                        <w:t>Holsapple</w:t>
+                      </w:r>
+                      <w:proofErr w:type="spellEnd"/>
                     </w:p>
                     <w:p>
                       <w:pPr>
@@ -956,6 +949,73 @@
     <w:p>
       <w:pPr>
         <w:pStyle w:val="NoSpacing"/>
+        <w:rPr>
+          <w:rFonts w:asciiTheme="majorHAnsi" w:hAnsiTheme="majorHAnsi"/>
+        </w:rPr>
+      </w:pPr>
+    </w:p>
+    <w:p>
+      <w:pPr>
+        <w:pStyle w:val="NoSpacing"/>
+        <w:rPr>
+          <w:rFonts w:asciiTheme="majorHAnsi" w:hAnsiTheme="majorHAnsi"/>
+        </w:rPr>
+      </w:pPr>
+    </w:p>
+    <w:p>
+      <w:pPr>
+        <w:pStyle w:val="NoSpacing"/>
+        <w:rPr>
+          <w:rFonts w:asciiTheme="majorHAnsi" w:hAnsiTheme="majorHAnsi"/>
+        </w:rPr>
+      </w:pPr>
+    </w:p>
+    <w:p>
+      <w:pPr>
+        <w:pStyle w:val="NoSpacing"/>
+        <w:rPr>
+          <w:rFonts w:asciiTheme="majorHAnsi" w:hAnsiTheme="majorHAnsi"/>
+        </w:rPr>
+      </w:pPr>
+    </w:p>
+    <w:p>
+      <w:pPr>
+        <w:pStyle w:val="NoSpacing"/>
+        <w:rPr>
+          <w:rFonts w:asciiTheme="majorHAnsi" w:hAnsiTheme="majorHAnsi"/>
+        </w:rPr>
+      </w:pPr>
+    </w:p>
+    <w:p>
+      <w:pPr>
+        <w:pStyle w:val="NoSpacing"/>
+        <w:spacing w:line="276" w:lineRule="auto"/>
+        <w:rPr>
+          <w:rFonts w:asciiTheme="majorHAnsi" w:hAnsiTheme="majorHAnsi"/>
+        </w:rPr>
+      </w:pPr>
+    </w:p>
+    <w:p>
+      <w:pPr>
+        <w:pStyle w:val="NoSpacing"/>
+        <w:spacing w:line="276" w:lineRule="auto"/>
+        <w:rPr>
+          <w:rFonts w:asciiTheme="majorHAnsi" w:hAnsiTheme="majorHAnsi"/>
+        </w:rPr>
+      </w:pPr>
+    </w:p>
+    <w:p>
+      <w:pPr>
+        <w:pStyle w:val="NoSpacing"/>
+        <w:spacing w:line="276" w:lineRule="auto"/>
+        <w:rPr>
+          <w:rFonts w:asciiTheme="majorHAnsi" w:hAnsiTheme="majorHAnsi"/>
+        </w:rPr>
+      </w:pPr>
+    </w:p>
+    <w:p>
+      <w:pPr>
+        <w:pStyle w:val="NoSpacing"/>
         <w:spacing w:line="276" w:lineRule="auto"/>
         <w:rPr>
           <w:rFonts w:asciiTheme="majorHAnsi" w:hAnsiTheme="majorHAnsi"/>
@@ -1090,13 +1150,13 @@
         <mc:AlternateContent>
           <mc:Choice Requires="wps">
             <w:drawing>
-              <wp:anchor distT="0" distB="0" distL="114300" distR="114300" simplePos="0" relativeHeight="251672576" behindDoc="0" locked="0" layoutInCell="1" allowOverlap="1" wp14:anchorId="5094C39A" wp14:editId="44A8347F">
+              <wp:anchor distT="0" distB="0" distL="114300" distR="114300" simplePos="0" relativeHeight="251672576" behindDoc="0" locked="0" layoutInCell="1" allowOverlap="1" wp14:anchorId="5094C39A" wp14:editId="1E69818A">
                 <wp:simplePos x="0" y="0"/>
                 <wp:positionH relativeFrom="margin">
                   <wp:align>center</wp:align>
                 </wp:positionH>
                 <wp:positionV relativeFrom="paragraph">
-                  <wp:posOffset>118110</wp:posOffset>
+                  <wp:posOffset>8382</wp:posOffset>
                 </wp:positionV>
                 <wp:extent cx="2651760" cy="742950"/>
                 <wp:effectExtent l="0" t="0" r="0" b="0"/>
@@ -1223,7 +1283,7 @@
           </mc:Choice>
           <mc:Fallback>
             <w:pict>
-              <v:shape w14:anchorId="5094C39A" id="Text Box 8" o:spid="_x0000_s1029" type="#_x0000_t202" style="position:absolute;margin-left:0;margin-top:9.3pt;width:208.8pt;height:58.5pt;z-index:251672576;visibility:visible;mso-wrap-style:square;mso-width-percent:0;mso-height-percent:0;mso-wrap-distance-left:9pt;mso-wrap-distance-top:0;mso-wrap-distance-right:9pt;mso-wrap-distance-bottom:0;mso-position-horizontal:center;mso-position-horizontal-relative:margin;mso-position-vertical:absolute;mso-position-vertical-relative:text;mso-width-percent:0;mso-height-percent:0;mso-width-relative:margin;mso-height-relative:margin;v-text-anchor:top" o:gfxdata="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" filled="f" stroked="f" strokeweight=".5pt">
+              <v:shape w14:anchorId="5094C39A" id="Text Box 8" o:spid="_x0000_s1029" type="#_x0000_t202" style="position:absolute;margin-left:0;margin-top:.65pt;width:208.8pt;height:58.5pt;z-index:251672576;visibility:visible;mso-wrap-style:square;mso-width-percent:0;mso-height-percent:0;mso-wrap-distance-left:9pt;mso-wrap-distance-top:0;mso-wrap-distance-right:9pt;mso-wrap-distance-bottom:0;mso-position-horizontal:center;mso-position-horizontal-relative:margin;mso-position-vertical:absolute;mso-position-vertical-relative:text;mso-width-percent:0;mso-height-percent:0;mso-width-relative:margin;mso-height-relative:margin;v-text-anchor:top" o:gfxdata="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" filled="f" stroked="f" strokeweight=".5pt">
                 <v:textbox>
                   <w:txbxContent>
                     <w:p>
@@ -1403,13 +1463,13 @@
         <mc:AlternateContent>
           <mc:Choice Requires="wps">
             <w:drawing>
-              <wp:anchor distT="0" distB="0" distL="114300" distR="114300" simplePos="0" relativeHeight="251676672" behindDoc="0" locked="0" layoutInCell="1" allowOverlap="1" wp14:anchorId="54492ABF" wp14:editId="343D4151">
+              <wp:anchor distT="0" distB="0" distL="114300" distR="114300" simplePos="0" relativeHeight="251676672" behindDoc="0" locked="0" layoutInCell="1" allowOverlap="1" wp14:anchorId="54492ABF" wp14:editId="4BBAE42D">
                 <wp:simplePos x="0" y="0"/>
                 <wp:positionH relativeFrom="margin">
                   <wp:align>center</wp:align>
                 </wp:positionH>
                 <wp:positionV relativeFrom="paragraph">
-                  <wp:posOffset>81280</wp:posOffset>
+                  <wp:posOffset>88138</wp:posOffset>
                 </wp:positionV>
                 <wp:extent cx="1990725" cy="352425"/>
                 <wp:effectExtent l="0" t="0" r="0" b="0"/>
@@ -1503,7 +1563,7 @@
           </mc:Choice>
           <mc:Fallback>
             <w:pict>
-              <v:shape w14:anchorId="54492ABF" id="Text Box 4" o:spid="_x0000_s1030" type="#_x0000_t202" style="position:absolute;left:0;text-align:left;margin-left:0;margin-top:6.4pt;width:156.75pt;height:27.75pt;z-index:251676672;visibility:visible;mso-wrap-style:square;mso-width-percent:0;mso-height-percent:0;mso-wrap-distance-left:9pt;mso-wrap-distance-top:0;mso-wrap-distance-right:9pt;mso-wrap-distance-bottom:0;mso-position-horizontal:center;mso-position-horizontal-relative:margin;mso-position-vertical:absolute;mso-position-vertical-relative:text;mso-width-percent:0;mso-height-percent:0;mso-width-relative:margin;mso-height-relative:margin;v-text-anchor:top" o:gfxdata="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" filled="f" stroked="f" strokeweight=".5pt">
+              <v:shape w14:anchorId="54492ABF" id="Text Box 4" o:spid="_x0000_s1030" type="#_x0000_t202" style="position:absolute;left:0;text-align:left;margin-left:0;margin-top:6.95pt;width:156.75pt;height:27.75pt;z-index:251676672;visibility:visible;mso-wrap-style:square;mso-width-percent:0;mso-height-percent:0;mso-wrap-distance-left:9pt;mso-wrap-distance-top:0;mso-wrap-distance-right:9pt;mso-wrap-distance-bottom:0;mso-position-horizontal:center;mso-position-horizontal-relative:margin;mso-position-vertical:absolute;mso-position-vertical-relative:text;mso-width-percent:0;mso-height-percent:0;mso-width-relative:margin;mso-height-relative:margin;v-text-anchor:top" o:gfxdata="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" filled="f" stroked="f" strokeweight=".5pt">
                 <v:textbox>
                   <w:txbxContent>
                     <w:p>
@@ -1732,7 +1792,23 @@
           <w:color w:val="111111"/>
           <w:sz w:val="28"/>
         </w:rPr>
-        <w:t xml:space="preserve">WhatsApp chatrooms used for </w:t>
+        <w:t xml:space="preserve">WhatsApp </w:t>
+      </w:r>
+      <w:r>
+        <w:rPr>
+          <w:rFonts w:asciiTheme="majorHAnsi" w:hAnsiTheme="majorHAnsi"/>
+          <w:color w:val="111111"/>
+          <w:sz w:val="28"/>
+        </w:rPr>
+        <w:t>group</w:t>
+      </w:r>
+      <w:r>
+        <w:rPr>
+          <w:rFonts w:asciiTheme="majorHAnsi" w:hAnsiTheme="majorHAnsi"/>
+          <w:color w:val="111111"/>
+          <w:sz w:val="28"/>
+        </w:rPr>
+        <w:t xml:space="preserve">s used for </w:t>
       </w:r>
       <w:r>
         <w:rPr>
@@ -1947,7 +2023,23 @@
           <w:color w:val="111111"/>
           <w:sz w:val="28"/>
         </w:rPr>
-        <w:t xml:space="preserve">It has been speculated that within the public chat domains of the service underground </w:t>
+        <w:t>It has been speculated that within the public</w:t>
+      </w:r>
+      <w:r>
+        <w:rPr>
+          <w:rFonts w:asciiTheme="majorHAnsi" w:hAnsiTheme="majorHAnsi"/>
+          <w:color w:val="111111"/>
+          <w:sz w:val="28"/>
+        </w:rPr>
+        <w:t xml:space="preserve"> group</w:t>
+      </w:r>
+      <w:r>
+        <w:rPr>
+          <w:rFonts w:asciiTheme="majorHAnsi" w:hAnsiTheme="majorHAnsi"/>
+          <w:color w:val="111111"/>
+          <w:sz w:val="28"/>
+        </w:rPr>
+        <w:t xml:space="preserve"> chat domains of the service underground </w:t>
       </w:r>
       <w:r>
         <w:rPr>
@@ -2011,7 +2103,23 @@
           <w:color w:val="111111"/>
           <w:sz w:val="28"/>
         </w:rPr>
-        <w:t xml:space="preserve">good working conditions, housing and other life necessities that can be scarce amongst </w:t>
+        <w:t>good working conditions, housing</w:t>
+      </w:r>
+      <w:r>
+        <w:rPr>
+          <w:rFonts w:asciiTheme="majorHAnsi" w:hAnsiTheme="majorHAnsi"/>
+          <w:color w:val="111111"/>
+          <w:sz w:val="28"/>
+        </w:rPr>
+        <w:t>,</w:t>
+      </w:r>
+      <w:r>
+        <w:rPr>
+          <w:rFonts w:asciiTheme="majorHAnsi" w:hAnsiTheme="majorHAnsi"/>
+          <w:color w:val="111111"/>
+          <w:sz w:val="28"/>
+        </w:rPr>
+        <w:t xml:space="preserve"> and other life necessities that can be scarce amongst </w:t>
       </w:r>
       <w:r>
         <w:rPr>
@@ -2051,7 +2159,23 @@
           <w:color w:val="111111"/>
           <w:sz w:val="28"/>
         </w:rPr>
-        <w:t>into slavery living in inhumane conditions.</w:t>
+        <w:t>into slavery</w:t>
+      </w:r>
+      <w:r>
+        <w:rPr>
+          <w:rFonts w:asciiTheme="majorHAnsi" w:hAnsiTheme="majorHAnsi"/>
+          <w:color w:val="111111"/>
+          <w:sz w:val="28"/>
+        </w:rPr>
+        <w:t>,</w:t>
+      </w:r>
+      <w:r>
+        <w:rPr>
+          <w:rFonts w:asciiTheme="majorHAnsi" w:hAnsiTheme="majorHAnsi"/>
+          <w:color w:val="111111"/>
+          <w:sz w:val="28"/>
+        </w:rPr>
+        <w:t xml:space="preserve"> living in inhumane conditions.</w:t>
       </w:r>
     </w:p>
     <w:p>
@@ -2146,15 +2270,47 @@
           <w:color w:val="111111"/>
           <w:sz w:val="28"/>
         </w:rPr>
-        <w:t xml:space="preserve"> scraped from public chatrooms on the WhatsApp Web application</w:t>
-      </w:r>
-      <w:r>
-        <w:rPr>
-          <w:rFonts w:asciiTheme="majorHAnsi" w:hAnsiTheme="majorHAnsi"/>
-          <w:color w:val="111111"/>
-          <w:sz w:val="28"/>
-        </w:rPr>
-        <w:t xml:space="preserve"> and traffic from the dark web</w:t>
+        <w:t xml:space="preserve"> </w:t>
+      </w:r>
+      <w:r>
+        <w:rPr>
+          <w:rFonts w:asciiTheme="majorHAnsi" w:hAnsiTheme="majorHAnsi"/>
+          <w:color w:val="111111"/>
+          <w:sz w:val="28"/>
+        </w:rPr>
+        <w:t>extracted</w:t>
+      </w:r>
+      <w:r>
+        <w:rPr>
+          <w:rFonts w:asciiTheme="majorHAnsi" w:hAnsiTheme="majorHAnsi"/>
+          <w:color w:val="111111"/>
+          <w:sz w:val="28"/>
+        </w:rPr>
+        <w:t xml:space="preserve"> from public chatrooms on the WhatsApp Web application</w:t>
+      </w:r>
+      <w:r>
+        <w:rPr>
+          <w:rFonts w:asciiTheme="majorHAnsi" w:hAnsiTheme="majorHAnsi"/>
+          <w:color w:val="111111"/>
+          <w:sz w:val="28"/>
+        </w:rPr>
+        <w:t xml:space="preserve"> </w:t>
+      </w:r>
+      <w:r>
+        <w:rPr>
+          <w:rFonts w:asciiTheme="majorHAnsi" w:hAnsiTheme="majorHAnsi"/>
+          <w:color w:val="111111"/>
+          <w:sz w:val="28"/>
+        </w:rPr>
+        <w:t>with</w:t>
+      </w:r>
+      <w:r>
+        <w:rPr>
+          <w:rFonts w:asciiTheme="majorHAnsi" w:hAnsiTheme="majorHAnsi"/>
+          <w:color w:val="111111"/>
+          <w:sz w:val="28"/>
+        </w:rPr>
+        <w:t xml:space="preserve"> traffic from the dark web</w:t>
       </w:r>
       <w:r>
         <w:rPr>
@@ -2282,7 +2438,15 @@
           <w:color w:val="111111"/>
           <w:sz w:val="28"/>
         </w:rPr>
-        <w:t xml:space="preserve">scrape data in large quantities from public chatrooms for cross-referencing. </w:t>
+        <w:t>extract</w:t>
+      </w:r>
+      <w:r>
+        <w:rPr>
+          <w:rFonts w:asciiTheme="majorHAnsi" w:hAnsiTheme="majorHAnsi"/>
+          <w:color w:val="111111"/>
+          <w:sz w:val="28"/>
+        </w:rPr>
+        <w:t xml:space="preserve"> data in large quantities from public chatrooms for cross-referencing. </w:t>
       </w:r>
     </w:p>
     <w:p>
@@ -2400,7 +2564,23 @@
           <w:color w:val="111111"/>
           <w:sz w:val="28"/>
         </w:rPr>
-        <w:t>technology to programmatically scrape message data from public chat rooms on WhatsApp</w:t>
+        <w:t xml:space="preserve">technology to programmatically </w:t>
+      </w:r>
+      <w:r>
+        <w:rPr>
+          <w:rFonts w:asciiTheme="majorHAnsi" w:hAnsiTheme="majorHAnsi"/>
+          <w:color w:val="111111"/>
+          <w:sz w:val="28"/>
+        </w:rPr>
+        <w:t>extract</w:t>
+      </w:r>
+      <w:r>
+        <w:rPr>
+          <w:rFonts w:asciiTheme="majorHAnsi" w:hAnsiTheme="majorHAnsi"/>
+          <w:color w:val="111111"/>
+          <w:sz w:val="28"/>
+        </w:rPr>
+        <w:t xml:space="preserve"> message data from public chatrooms on WhatsApp</w:t>
       </w:r>
       <w:r>
         <w:rPr>
@@ -2622,8 +2802,18 @@
           <w:color w:val="111111"/>
           <w:sz w:val="28"/>
         </w:rPr>
-        <w:t>Derek Holsapple</w:t>
-      </w:r>
+        <w:t xml:space="preserve">Derek </w:t>
+      </w:r>
+      <w:proofErr w:type="spellStart"/>
+      <w:r>
+        <w:rPr>
+          <w:rFonts w:asciiTheme="majorHAnsi" w:hAnsiTheme="majorHAnsi"/>
+          <w:color w:val="111111"/>
+          <w:sz w:val="28"/>
+        </w:rPr>
+        <w:t>Holsapple</w:t>
+      </w:r>
+      <w:proofErr w:type="spellEnd"/>
     </w:p>
     <w:p>
       <w:pPr>
@@ -2961,7 +3151,25 @@
           <w:color w:val="111111"/>
           <w:sz w:val="28"/>
         </w:rPr>
-        <w:t xml:space="preserve">Use pytest library to write unit tests </w:t>
+        <w:t xml:space="preserve">Use </w:t>
+      </w:r>
+      <w:proofErr w:type="spellStart"/>
+      <w:r>
+        <w:rPr>
+          <w:rFonts w:asciiTheme="majorHAnsi" w:hAnsiTheme="majorHAnsi"/>
+          <w:color w:val="111111"/>
+          <w:sz w:val="28"/>
+        </w:rPr>
+        <w:t>pytest</w:t>
+      </w:r>
+      <w:proofErr w:type="spellEnd"/>
+      <w:r>
+        <w:rPr>
+          <w:rFonts w:asciiTheme="majorHAnsi" w:hAnsiTheme="majorHAnsi"/>
+          <w:color w:val="111111"/>
+          <w:sz w:val="28"/>
+        </w:rPr>
+        <w:t xml:space="preserve"> library to write unit tests </w:t>
       </w:r>
       <w:r>
         <w:rPr>
@@ -2971,22 +3179,6 @@
         </w:rPr>
         <w:t>at the same time code is written.</w:t>
       </w:r>
-    </w:p>
-    <w:p>
-      <w:pPr>
-        <w:rPr>
-          <w:rFonts w:asciiTheme="majorHAnsi" w:hAnsiTheme="majorHAnsi"/>
-          <w:color w:val="333333"/>
-        </w:rPr>
-      </w:pPr>
-    </w:p>
-    <w:p>
-      <w:pPr>
-        <w:rPr>
-          <w:rFonts w:asciiTheme="majorHAnsi" w:hAnsiTheme="majorHAnsi"/>
-          <w:color w:val="333333"/>
-        </w:rPr>
-      </w:pPr>
     </w:p>
     <w:p>
       <w:pPr>
@@ -3006,6 +3198,7 @@
           <w:sz w:val="36"/>
           <w:szCs w:val="24"/>
         </w:rPr>
+        <w:lastRenderedPageBreak/>
         <w:t>Minimum Viable Product</w:t>
       </w:r>
     </w:p>
@@ -3127,7 +3320,7 @@
           <w:color w:val="111111"/>
           <w:sz w:val="28"/>
         </w:rPr>
-        <w:t>Design a GUI to drive application and enhance UX.</w:t>
+        <w:t>GUI to drive application and enhance UX.</w:t>
       </w:r>
     </w:p>
     <w:p>
@@ -3155,41 +3348,6 @@
     </w:p>
     <w:p>
       <w:pPr>
-        <w:rPr>
-          <w:rFonts w:asciiTheme="majorHAnsi" w:hAnsiTheme="majorHAnsi"/>
-          <w:b/>
-          <w:bCs/>
-          <w:color w:val="111111"/>
-          <w:sz w:val="28"/>
-          <w:u w:val="single"/>
-        </w:rPr>
-      </w:pPr>
-    </w:p>
-    <w:p>
-      <w:pPr>
-        <w:rPr>
-          <w:rFonts w:asciiTheme="majorHAnsi" w:hAnsiTheme="majorHAnsi"/>
-          <w:b/>
-          <w:bCs/>
-          <w:color w:val="111111"/>
-          <w:sz w:val="28"/>
-          <w:u w:val="single"/>
-        </w:rPr>
-      </w:pPr>
-      <w:r>
-        <w:rPr>
-          <w:rFonts w:asciiTheme="majorHAnsi" w:hAnsiTheme="majorHAnsi"/>
-          <w:b/>
-          <w:bCs/>
-          <w:color w:val="111111"/>
-          <w:sz w:val="28"/>
-          <w:u w:val="single"/>
-        </w:rPr>
-        <w:t>Stretch Goals:</w:t>
-      </w:r>
-    </w:p>
-    <w:p>
-      <w:pPr>
         <w:pStyle w:val="ListParagraph"/>
         <w:numPr>
           <w:ilvl w:val="0"/>
@@ -3198,6 +3356,76 @@
         <w:ind w:left="360"/>
         <w:rPr>
           <w:rFonts w:asciiTheme="majorHAnsi" w:hAnsiTheme="majorHAnsi"/>
+          <w:color w:val="111111"/>
+          <w:sz w:val="28"/>
+        </w:rPr>
+      </w:pPr>
+      <w:r>
+        <w:rPr>
+          <w:rFonts w:asciiTheme="majorHAnsi" w:hAnsiTheme="majorHAnsi"/>
+          <w:color w:val="111111"/>
+          <w:sz w:val="28"/>
+        </w:rPr>
+        <w:t xml:space="preserve">Documentation in the form of a README.md file </w:t>
+      </w:r>
+      <w:r>
+        <w:rPr>
+          <w:rFonts w:asciiTheme="majorHAnsi" w:hAnsiTheme="majorHAnsi"/>
+          <w:color w:val="111111"/>
+          <w:sz w:val="28"/>
+        </w:rPr>
+        <w:t xml:space="preserve">within the GitHub repo. Documentation will </w:t>
+      </w:r>
+      <w:proofErr w:type="gramStart"/>
+      <w:r>
+        <w:rPr>
+          <w:rFonts w:asciiTheme="majorHAnsi" w:hAnsiTheme="majorHAnsi"/>
+          <w:color w:val="111111"/>
+          <w:sz w:val="28"/>
+        </w:rPr>
+        <w:t>outli</w:t>
+      </w:r>
+      <w:r>
+        <w:rPr>
+          <w:rFonts w:asciiTheme="majorHAnsi" w:hAnsiTheme="majorHAnsi"/>
+          <w:color w:val="111111"/>
+          <w:sz w:val="28"/>
+        </w:rPr>
+        <w:t>ne:</w:t>
+      </w:r>
+      <w:proofErr w:type="gramEnd"/>
+      <w:r>
+        <w:rPr>
+          <w:rFonts w:asciiTheme="majorHAnsi" w:hAnsiTheme="majorHAnsi"/>
+          <w:color w:val="111111"/>
+          <w:sz w:val="28"/>
+        </w:rPr>
+        <w:t xml:space="preserve"> software dependencies, </w:t>
+      </w:r>
+      <w:r>
+        <w:rPr>
+          <w:rFonts w:asciiTheme="majorHAnsi" w:hAnsiTheme="majorHAnsi"/>
+          <w:color w:val="111111"/>
+          <w:sz w:val="28"/>
+        </w:rPr>
+        <w:t>installation, use of features.</w:t>
+      </w:r>
+    </w:p>
+    <w:p>
+      <w:pPr>
+        <w:pStyle w:val="ListParagraph"/>
+        <w:ind w:left="360"/>
+        <w:rPr>
+          <w:rFonts w:asciiTheme="majorHAnsi" w:hAnsiTheme="majorHAnsi"/>
+          <w:color w:val="111111"/>
+          <w:sz w:val="28"/>
+        </w:rPr>
+      </w:pPr>
+    </w:p>
+    <w:p>
+      <w:pPr>
+        <w:rPr>
+          <w:rFonts w:asciiTheme="majorHAnsi" w:hAnsiTheme="majorHAnsi"/>
           <w:b/>
           <w:bCs/>
           <w:color w:val="111111"/>
@@ -3205,6 +3433,47 @@
           <w:u w:val="single"/>
         </w:rPr>
       </w:pPr>
+    </w:p>
+    <w:p>
+      <w:pPr>
+        <w:rPr>
+          <w:rFonts w:asciiTheme="majorHAnsi" w:hAnsiTheme="majorHAnsi"/>
+          <w:b/>
+          <w:bCs/>
+          <w:color w:val="111111"/>
+          <w:sz w:val="28"/>
+          <w:u w:val="single"/>
+        </w:rPr>
+      </w:pPr>
+      <w:r>
+        <w:rPr>
+          <w:rFonts w:asciiTheme="majorHAnsi" w:hAnsiTheme="majorHAnsi"/>
+          <w:b/>
+          <w:bCs/>
+          <w:color w:val="111111"/>
+          <w:sz w:val="28"/>
+          <w:u w:val="single"/>
+        </w:rPr>
+        <w:t>Stretch Goals:</w:t>
+      </w:r>
+    </w:p>
+    <w:p>
+      <w:pPr>
+        <w:pStyle w:val="ListParagraph"/>
+        <w:numPr>
+          <w:ilvl w:val="0"/>
+          <w:numId w:val="21"/>
+        </w:numPr>
+        <w:ind w:left="360"/>
+        <w:rPr>
+          <w:rFonts w:asciiTheme="majorHAnsi" w:hAnsiTheme="majorHAnsi"/>
+          <w:b/>
+          <w:bCs/>
+          <w:color w:val="111111"/>
+          <w:sz w:val="28"/>
+          <w:u w:val="single"/>
+        </w:rPr>
+      </w:pPr>
       <w:r>
         <w:rPr>
           <w:rFonts w:asciiTheme="majorHAnsi" w:hAnsiTheme="majorHAnsi"/>
@@ -3219,42 +3488,36 @@
           <w:color w:val="111111"/>
           <w:sz w:val="28"/>
         </w:rPr>
-        <w:t xml:space="preserve">AI parsers to cross-reference </w:t>
-      </w:r>
-      <w:r>
-        <w:rPr>
-          <w:rFonts w:asciiTheme="majorHAnsi" w:hAnsiTheme="majorHAnsi"/>
-          <w:color w:val="111111"/>
-          <w:sz w:val="28"/>
-        </w:rPr>
-        <w:t>WhatsApp message data.</w:t>
+        <w:t xml:space="preserve">sample </w:t>
+      </w:r>
+      <w:r>
+        <w:rPr>
+          <w:rFonts w:asciiTheme="majorHAnsi" w:hAnsiTheme="majorHAnsi"/>
+          <w:color w:val="111111"/>
+          <w:sz w:val="28"/>
+        </w:rPr>
+        <w:t xml:space="preserve">AI parser to cross-reference </w:t>
+      </w:r>
+      <w:r>
+        <w:rPr>
+          <w:rFonts w:asciiTheme="majorHAnsi" w:hAnsiTheme="majorHAnsi"/>
+          <w:color w:val="111111"/>
+          <w:sz w:val="28"/>
+        </w:rPr>
+        <w:t>WhatsApp message data</w:t>
+      </w:r>
+      <w:r>
+        <w:rPr>
+          <w:rFonts w:asciiTheme="majorHAnsi" w:hAnsiTheme="majorHAnsi"/>
+          <w:color w:val="111111"/>
+          <w:sz w:val="28"/>
+        </w:rPr>
+        <w:t xml:space="preserve"> with data collected from the dark web.</w:t>
       </w:r>
     </w:p>
     <w:p>
       <w:pPr>
         <w:pStyle w:val="ListParagraph"/>
-        <w:rPr>
-          <w:rFonts w:asciiTheme="majorHAnsi" w:hAnsiTheme="majorHAnsi"/>
-          <w:b/>
-          <w:color w:val="029CDB"/>
-          <w:sz w:val="36"/>
-          <w:szCs w:val="24"/>
-        </w:rPr>
-      </w:pPr>
-    </w:p>
-    <w:p>
-      <w:pPr>
-        <w:rPr>
-          <w:rFonts w:asciiTheme="majorHAnsi" w:hAnsiTheme="majorHAnsi"/>
-          <w:b/>
-          <w:color w:val="029CDB"/>
-          <w:sz w:val="36"/>
-          <w:szCs w:val="24"/>
-        </w:rPr>
-      </w:pPr>
-    </w:p>
-    <w:p>
-      <w:pPr>
         <w:rPr>
           <w:rFonts w:asciiTheme="majorHAnsi" w:hAnsiTheme="majorHAnsi"/>
           <w:b/>
@@ -3486,34 +3749,16 @@
                 <w:sz w:val="24"/>
                 <w:szCs w:val="28"/>
               </w:rPr>
-              <w:t xml:space="preserve"> disposable phone for </w:t>
-            </w:r>
-            <w:r>
-              <w:rPr>
-                <w:rFonts w:asciiTheme="majorHAnsi" w:hAnsiTheme="majorHAnsi"/>
-                <w:color w:val="111111"/>
-                <w:sz w:val="24"/>
-                <w:szCs w:val="28"/>
-              </w:rPr>
-              <w:t>registering</w:t>
-            </w:r>
-            <w:r>
-              <w:rPr>
-                <w:rFonts w:asciiTheme="majorHAnsi" w:hAnsiTheme="majorHAnsi"/>
-                <w:color w:val="111111"/>
-                <w:sz w:val="24"/>
-                <w:szCs w:val="28"/>
-              </w:rPr>
-              <w:t xml:space="preserve"> </w:t>
-            </w:r>
-            <w:r>
-              <w:rPr>
-                <w:rFonts w:asciiTheme="majorHAnsi" w:hAnsiTheme="majorHAnsi"/>
-                <w:color w:val="111111"/>
-                <w:sz w:val="24"/>
-                <w:szCs w:val="28"/>
-              </w:rPr>
-              <w:t>to an account</w:t>
+              <w:t xml:space="preserve"> disposable phone </w:t>
+            </w:r>
+            <w:r>
+              <w:rPr>
+                <w:rFonts w:asciiTheme="majorHAnsi" w:hAnsiTheme="majorHAnsi"/>
+                <w:color w:val="111111"/>
+                <w:sz w:val="24"/>
+                <w:szCs w:val="28"/>
+              </w:rPr>
+              <w:t>to register with WhatsApp Web account</w:t>
             </w:r>
           </w:p>
         </w:tc>
@@ -3909,23 +4154,92 @@
           </w:p>
         </w:tc>
       </w:tr>
+      <w:tr>
+        <w:trPr>
+          <w:trHeight w:val="504"/>
+        </w:trPr>
+        <w:tc>
+          <w:tcPr>
+            <w:tcW w:w="2605" w:type="dxa"/>
+            <w:vAlign w:val="center"/>
+          </w:tcPr>
+          <w:p>
+            <w:pPr>
+              <w:rPr>
+                <w:rFonts w:asciiTheme="majorHAnsi" w:hAnsiTheme="majorHAnsi"/>
+                <w:color w:val="111111"/>
+                <w:sz w:val="24"/>
+                <w:szCs w:val="28"/>
+              </w:rPr>
+            </w:pPr>
+            <w:r>
+              <w:rPr>
+                <w:rFonts w:asciiTheme="majorHAnsi" w:hAnsiTheme="majorHAnsi"/>
+                <w:color w:val="111111"/>
+                <w:sz w:val="24"/>
+                <w:szCs w:val="28"/>
+              </w:rPr>
+              <w:t>Objective 4</w:t>
+            </w:r>
+          </w:p>
+        </w:tc>
+        <w:tc>
+          <w:tcPr>
+            <w:tcW w:w="4140" w:type="dxa"/>
+            <w:vAlign w:val="center"/>
+          </w:tcPr>
+          <w:p>
+            <w:pPr>
+              <w:rPr>
+                <w:rFonts w:asciiTheme="majorHAnsi" w:hAnsiTheme="majorHAnsi"/>
+                <w:color w:val="111111"/>
+                <w:sz w:val="24"/>
+                <w:szCs w:val="28"/>
+              </w:rPr>
+            </w:pPr>
+            <w:r>
+              <w:rPr>
+                <w:rFonts w:asciiTheme="majorHAnsi" w:hAnsiTheme="majorHAnsi"/>
+                <w:color w:val="111111"/>
+                <w:sz w:val="24"/>
+                <w:szCs w:val="28"/>
+              </w:rPr>
+              <w:t>Develop sample AI parser</w:t>
+            </w:r>
+          </w:p>
+        </w:tc>
+        <w:tc>
+          <w:tcPr>
+            <w:tcW w:w="2605" w:type="dxa"/>
+            <w:vAlign w:val="center"/>
+          </w:tcPr>
+          <w:p>
+            <w:pPr>
+              <w:rPr>
+                <w:rFonts w:asciiTheme="majorHAnsi" w:hAnsiTheme="majorHAnsi"/>
+                <w:color w:val="111111"/>
+                <w:sz w:val="24"/>
+                <w:szCs w:val="28"/>
+              </w:rPr>
+            </w:pPr>
+            <w:r>
+              <w:rPr>
+                <w:rFonts w:asciiTheme="majorHAnsi" w:hAnsiTheme="majorHAnsi"/>
+                <w:color w:val="111111"/>
+                <w:sz w:val="24"/>
+                <w:szCs w:val="28"/>
+              </w:rPr>
+              <w:t>TBD</w:t>
+            </w:r>
+          </w:p>
+        </w:tc>
+      </w:tr>
     </w:tbl>
     <w:p>
       <w:pPr>
         <w:rPr>
           <w:rFonts w:asciiTheme="majorHAnsi" w:hAnsiTheme="majorHAnsi"/>
           <w:color w:val="333333"/>
-        </w:rPr>
-      </w:pPr>
-    </w:p>
-    <w:p>
-      <w:pPr>
-        <w:rPr>
-          <w:rFonts w:asciiTheme="majorHAnsi" w:hAnsiTheme="majorHAnsi"/>
-          <w:b/>
-          <w:color w:val="BC360D"/>
-          <w:sz w:val="36"/>
-          <w:szCs w:val="24"/>
         </w:rPr>
       </w:pPr>
     </w:p>
@@ -4392,8 +4706,19 @@
                 <w:sz w:val="24"/>
                 <w:szCs w:val="28"/>
               </w:rPr>
-              <w:t>Derek Holsapple</w:t>
-            </w:r>
+              <w:t xml:space="preserve">Derek </w:t>
+            </w:r>
+            <w:proofErr w:type="spellStart"/>
+            <w:r>
+              <w:rPr>
+                <w:rFonts w:asciiTheme="majorHAnsi" w:hAnsiTheme="majorHAnsi"/>
+                <w:color w:val="111111"/>
+                <w:sz w:val="24"/>
+                <w:szCs w:val="28"/>
+              </w:rPr>
+              <w:t>Holsapple</w:t>
+            </w:r>
+            <w:proofErr w:type="spellEnd"/>
           </w:p>
         </w:tc>
         <w:tc>
@@ -4533,8 +4858,19 @@
                 <w:sz w:val="24"/>
                 <w:szCs w:val="28"/>
               </w:rPr>
-              <w:t>Derek Holsapple</w:t>
-            </w:r>
+              <w:t xml:space="preserve">Derek </w:t>
+            </w:r>
+            <w:proofErr w:type="spellStart"/>
+            <w:r>
+              <w:rPr>
+                <w:rFonts w:asciiTheme="majorHAnsi" w:hAnsiTheme="majorHAnsi"/>
+                <w:color w:val="111111"/>
+                <w:sz w:val="24"/>
+                <w:szCs w:val="28"/>
+              </w:rPr>
+              <w:t>Holsapple</w:t>
+            </w:r>
+            <w:proofErr w:type="spellEnd"/>
           </w:p>
         </w:tc>
         <w:tc>
@@ -4878,8 +5214,18 @@
           <w:color w:val="333333"/>
           <w:sz w:val="28"/>
         </w:rPr>
-        <w:t>Design GUI to enhance UX</w:t>
-      </w:r>
+        <w:t xml:space="preserve">Design GUI to enhance </w:t>
+      </w:r>
+      <w:proofErr w:type="gramStart"/>
+      <w:r>
+        <w:rPr>
+          <w:rFonts w:asciiTheme="majorHAnsi" w:hAnsiTheme="majorHAnsi"/>
+          <w:color w:val="333333"/>
+          <w:sz w:val="28"/>
+        </w:rPr>
+        <w:t>UX</w:t>
+      </w:r>
+      <w:proofErr w:type="gramEnd"/>
     </w:p>
     <w:p>
       <w:pPr>
@@ -6281,50 +6627,341 @@
     </w:p>
     <w:p>
       <w:pPr>
+        <w:rPr>
+          <w:rFonts w:asciiTheme="majorHAnsi" w:hAnsiTheme="majorHAnsi"/>
+          <w:b/>
+          <w:bCs/>
+          <w:color w:val="111111"/>
+          <w:sz w:val="28"/>
+          <w:u w:val="single"/>
+        </w:rPr>
+      </w:pPr>
+      <w:r>
+        <w:rPr>
+          <w:rFonts w:asciiTheme="majorHAnsi" w:hAnsiTheme="majorHAnsi"/>
+          <w:b/>
+          <w:bCs/>
+          <w:color w:val="111111"/>
+          <w:sz w:val="28"/>
+          <w:u w:val="single"/>
+        </w:rPr>
+        <w:t>Risks</w:t>
+      </w:r>
+      <w:r>
+        <w:rPr>
+          <w:rFonts w:asciiTheme="majorHAnsi" w:hAnsiTheme="majorHAnsi"/>
+          <w:b/>
+          <w:bCs/>
+          <w:color w:val="111111"/>
+          <w:sz w:val="28"/>
+          <w:u w:val="single"/>
+        </w:rPr>
+        <w:t>:</w:t>
+      </w:r>
+    </w:p>
+    <w:p>
+      <w:pPr>
         <w:pStyle w:val="NoSpacing"/>
-        <w:rPr>
-          <w:rFonts w:asciiTheme="majorHAnsi" w:hAnsiTheme="majorHAnsi"/>
-          <w:color w:val="111111"/>
-          <w:sz w:val="28"/>
-        </w:rPr>
-      </w:pPr>
-      <w:r>
-        <w:rPr>
-          <w:rFonts w:asciiTheme="majorHAnsi" w:hAnsiTheme="majorHAnsi"/>
-          <w:color w:val="111111"/>
-          <w:sz w:val="28"/>
-        </w:rPr>
-        <w:t xml:space="preserve">Will selenium work with dynamic pages and WhatsApp Web in general. </w:t>
+        <w:numPr>
+          <w:ilvl w:val="0"/>
+          <w:numId w:val="25"/>
+        </w:numPr>
+        <w:ind w:left="360"/>
+        <w:rPr>
+          <w:rFonts w:asciiTheme="majorHAnsi" w:hAnsiTheme="majorHAnsi"/>
+          <w:color w:val="111111"/>
+          <w:sz w:val="28"/>
+        </w:rPr>
+      </w:pPr>
+      <w:r>
+        <w:rPr>
+          <w:rFonts w:asciiTheme="majorHAnsi" w:hAnsiTheme="majorHAnsi"/>
+          <w:color w:val="111111"/>
+          <w:sz w:val="28"/>
+        </w:rPr>
+        <w:t xml:space="preserve">There is no guarantee that selenium will interact nicely with WhatsApp Web application. </w:t>
       </w:r>
     </w:p>
     <w:p>
       <w:pPr>
         <w:pStyle w:val="NoSpacing"/>
+        <w:numPr>
+          <w:ilvl w:val="0"/>
+          <w:numId w:val="25"/>
+        </w:numPr>
+        <w:ind w:left="360"/>
+        <w:rPr>
+          <w:rFonts w:asciiTheme="majorHAnsi" w:hAnsiTheme="majorHAnsi"/>
+          <w:color w:val="111111"/>
+          <w:sz w:val="28"/>
+        </w:rPr>
+      </w:pPr>
+      <w:r>
+        <w:rPr>
+          <w:rFonts w:asciiTheme="majorHAnsi" w:hAnsiTheme="majorHAnsi"/>
+          <w:color w:val="111111"/>
+          <w:sz w:val="28"/>
+        </w:rPr>
+        <w:t>WhatsApp Web is a dynamic application and m</w:t>
+      </w:r>
+      <w:r>
+        <w:rPr>
+          <w:rFonts w:asciiTheme="majorHAnsi" w:hAnsiTheme="majorHAnsi"/>
+          <w:color w:val="111111"/>
+          <w:sz w:val="28"/>
+        </w:rPr>
+        <w:t>a</w:t>
+      </w:r>
+      <w:r>
+        <w:rPr>
+          <w:rFonts w:asciiTheme="majorHAnsi" w:hAnsiTheme="majorHAnsi"/>
+          <w:color w:val="111111"/>
+          <w:sz w:val="28"/>
+        </w:rPr>
+        <w:t xml:space="preserve">y be </w:t>
+      </w:r>
+      <w:r>
+        <w:rPr>
+          <w:rFonts w:asciiTheme="majorHAnsi" w:hAnsiTheme="majorHAnsi"/>
+          <w:color w:val="111111"/>
+          <w:sz w:val="28"/>
+        </w:rPr>
+        <w:t>difficult</w:t>
+      </w:r>
+      <w:r>
+        <w:rPr>
+          <w:rFonts w:asciiTheme="majorHAnsi" w:hAnsiTheme="majorHAnsi"/>
+          <w:color w:val="111111"/>
+          <w:sz w:val="28"/>
+        </w:rPr>
+        <w:t xml:space="preserve"> to predict the </w:t>
+      </w:r>
+      <w:r>
+        <w:rPr>
+          <w:rFonts w:asciiTheme="majorHAnsi" w:hAnsiTheme="majorHAnsi"/>
+          <w:color w:val="111111"/>
+          <w:sz w:val="28"/>
+        </w:rPr>
+        <w:t>html structure of the web page to precisely scrape message data.</w:t>
+      </w:r>
+    </w:p>
+    <w:p>
+      <w:pPr>
+        <w:pStyle w:val="NoSpacing"/>
+        <w:numPr>
+          <w:ilvl w:val="0"/>
+          <w:numId w:val="25"/>
+        </w:numPr>
+        <w:ind w:left="360"/>
+        <w:rPr>
+          <w:rFonts w:asciiTheme="majorHAnsi" w:hAnsiTheme="majorHAnsi"/>
+          <w:color w:val="111111"/>
+          <w:sz w:val="28"/>
+        </w:rPr>
+      </w:pPr>
+      <w:r>
+        <w:rPr>
+          <w:rFonts w:asciiTheme="majorHAnsi" w:hAnsiTheme="majorHAnsi"/>
+          <w:color w:val="111111"/>
+          <w:sz w:val="28"/>
+        </w:rPr>
+        <w:t xml:space="preserve">WhatsApp Web page my change its GUI without notice essentially </w:t>
+      </w:r>
+      <w:r>
+        <w:rPr>
+          <w:rFonts w:asciiTheme="majorHAnsi" w:hAnsiTheme="majorHAnsi"/>
+          <w:color w:val="111111"/>
+          <w:sz w:val="28"/>
+        </w:rPr>
+        <w:t xml:space="preserve">causing the configuration of the WhatsApp message scraper to become outdated. </w:t>
+      </w:r>
+    </w:p>
+    <w:p>
+      <w:pPr>
+        <w:pStyle w:val="NoSpacing"/>
+        <w:numPr>
+          <w:ilvl w:val="0"/>
+          <w:numId w:val="25"/>
+        </w:numPr>
+        <w:ind w:left="360"/>
+        <w:rPr>
+          <w:rFonts w:asciiTheme="majorHAnsi" w:hAnsiTheme="majorHAnsi"/>
+          <w:color w:val="111111"/>
+          <w:sz w:val="28"/>
+        </w:rPr>
+      </w:pPr>
+      <w:r>
+        <w:rPr>
+          <w:rFonts w:asciiTheme="majorHAnsi" w:hAnsiTheme="majorHAnsi"/>
+          <w:color w:val="111111"/>
+          <w:sz w:val="28"/>
+        </w:rPr>
+        <w:t xml:space="preserve">It is possible we are noticed within a chatroom and </w:t>
+      </w:r>
+      <w:r>
+        <w:rPr>
+          <w:rFonts w:asciiTheme="majorHAnsi" w:hAnsiTheme="majorHAnsi"/>
+          <w:color w:val="111111"/>
+          <w:sz w:val="28"/>
+        </w:rPr>
+        <w:t xml:space="preserve">targets may move to another platform requiring yet another message scraping tool to be configured. </w:t>
+      </w:r>
+    </w:p>
+    <w:p>
+      <w:pPr>
+        <w:pStyle w:val="NoSpacing"/>
+        <w:numPr>
+          <w:ilvl w:val="0"/>
+          <w:numId w:val="25"/>
+        </w:numPr>
+        <w:ind w:left="360"/>
+        <w:rPr>
+          <w:rFonts w:asciiTheme="majorHAnsi" w:hAnsiTheme="majorHAnsi"/>
+          <w:color w:val="111111"/>
+          <w:sz w:val="28"/>
+        </w:rPr>
+      </w:pPr>
+      <w:r>
+        <w:rPr>
+          <w:rFonts w:asciiTheme="majorHAnsi" w:hAnsiTheme="majorHAnsi"/>
+          <w:color w:val="111111"/>
+          <w:sz w:val="28"/>
+        </w:rPr>
+        <w:t>We have the potential to give up our own personal identifiable information</w:t>
+      </w:r>
+      <w:r>
+        <w:rPr>
+          <w:rFonts w:asciiTheme="majorHAnsi" w:hAnsiTheme="majorHAnsi"/>
+          <w:color w:val="111111"/>
+          <w:sz w:val="28"/>
+        </w:rPr>
+        <w:t xml:space="preserve"> while conducting research such as: IP address, </w:t>
+      </w:r>
+      <w:r>
+        <w:rPr>
+          <w:rFonts w:asciiTheme="majorHAnsi" w:hAnsiTheme="majorHAnsi"/>
+          <w:color w:val="111111"/>
+          <w:sz w:val="28"/>
+        </w:rPr>
+        <w:t xml:space="preserve">Name, etc. </w:t>
+      </w:r>
+    </w:p>
+    <w:p>
+      <w:pPr>
         <w:rPr>
           <w:rFonts w:asciiTheme="majorHAnsi" w:hAnsiTheme="majorHAnsi"/>
           <w:b/>
-          <w:color w:val="029CDB"/>
-          <w:sz w:val="36"/>
-          <w:szCs w:val="36"/>
-        </w:rPr>
-      </w:pPr>
-      <w:r>
-        <w:rPr>
-          <w:rFonts w:asciiTheme="majorHAnsi" w:hAnsiTheme="majorHAnsi"/>
-          <w:color w:val="111111"/>
-          <w:sz w:val="28"/>
-        </w:rPr>
-        <w:t>Needs to work with WhatsApp Web.</w:t>
-      </w:r>
-    </w:p>
-    <w:p>
-      <w:pPr>
-        <w:rPr>
-          <w:rFonts w:asciiTheme="majorHAnsi" w:hAnsiTheme="majorHAnsi"/>
-          <w:color w:val="111111"/>
-          <w:sz w:val="28"/>
-        </w:rPr>
-      </w:pPr>
+          <w:bCs/>
+          <w:color w:val="111111"/>
+          <w:sz w:val="28"/>
+          <w:u w:val="single"/>
+        </w:rPr>
+      </w:pPr>
+      <w:r>
+        <w:rPr>
+          <w:rFonts w:asciiTheme="majorHAnsi" w:hAnsiTheme="majorHAnsi"/>
+          <w:b/>
+          <w:bCs/>
+          <w:color w:val="111111"/>
+          <w:sz w:val="28"/>
+          <w:u w:val="single"/>
+        </w:rPr>
+        <w:lastRenderedPageBreak/>
+        <w:t>Constraint</w:t>
+      </w:r>
+      <w:r>
+        <w:rPr>
+          <w:rFonts w:asciiTheme="majorHAnsi" w:hAnsiTheme="majorHAnsi"/>
+          <w:b/>
+          <w:bCs/>
+          <w:color w:val="111111"/>
+          <w:sz w:val="28"/>
+          <w:u w:val="single"/>
+        </w:rPr>
+        <w:t>s:</w:t>
+      </w:r>
+    </w:p>
+    <w:p>
+      <w:pPr>
+        <w:pStyle w:val="ListParagraph"/>
+        <w:numPr>
+          <w:ilvl w:val="0"/>
+          <w:numId w:val="26"/>
+        </w:numPr>
+        <w:rPr>
+          <w:rFonts w:asciiTheme="majorHAnsi" w:hAnsiTheme="majorHAnsi"/>
+          <w:b/>
+          <w:bCs/>
+          <w:color w:val="111111"/>
+          <w:sz w:val="28"/>
+          <w:u w:val="single"/>
+        </w:rPr>
+      </w:pPr>
+      <w:r>
+        <w:rPr>
+          <w:rFonts w:asciiTheme="majorHAnsi" w:hAnsiTheme="majorHAnsi"/>
+          <w:color w:val="111111"/>
+          <w:sz w:val="28"/>
+        </w:rPr>
+        <w:t>Extraction a</w:t>
+      </w:r>
+      <w:r>
+        <w:rPr>
+          <w:rFonts w:asciiTheme="majorHAnsi" w:hAnsiTheme="majorHAnsi"/>
+          <w:color w:val="111111"/>
+          <w:sz w:val="28"/>
+        </w:rPr>
+        <w:t xml:space="preserve">pplication must interact with WhatsApp Web </w:t>
+      </w:r>
+      <w:r>
+        <w:rPr>
+          <w:rFonts w:asciiTheme="majorHAnsi" w:hAnsiTheme="majorHAnsi"/>
+          <w:color w:val="111111"/>
+          <w:sz w:val="28"/>
+        </w:rPr>
+        <w:t xml:space="preserve">since the native API is not publicly available. </w:t>
+      </w:r>
+    </w:p>
+    <w:p>
+      <w:pPr>
+        <w:pStyle w:val="ListParagraph"/>
+        <w:numPr>
+          <w:ilvl w:val="0"/>
+          <w:numId w:val="26"/>
+        </w:numPr>
+        <w:rPr>
+          <w:rFonts w:asciiTheme="majorHAnsi" w:hAnsiTheme="majorHAnsi"/>
+          <w:b/>
+          <w:bCs/>
+          <w:color w:val="111111"/>
+          <w:sz w:val="28"/>
+          <w:u w:val="single"/>
+        </w:rPr>
+      </w:pPr>
+      <w:r>
+        <w:rPr>
+          <w:rFonts w:asciiTheme="majorHAnsi" w:hAnsiTheme="majorHAnsi"/>
+          <w:color w:val="111111"/>
+          <w:sz w:val="28"/>
+        </w:rPr>
+        <w:t>M</w:t>
+      </w:r>
+      <w:r>
+        <w:rPr>
+          <w:rFonts w:asciiTheme="majorHAnsi" w:hAnsiTheme="majorHAnsi"/>
+          <w:color w:val="111111"/>
+          <w:sz w:val="28"/>
+        </w:rPr>
+        <w:t xml:space="preserve">essage history may or may not be </w:t>
+      </w:r>
+      <w:r>
+        <w:rPr>
+          <w:rFonts w:asciiTheme="majorHAnsi" w:hAnsiTheme="majorHAnsi"/>
+          <w:color w:val="111111"/>
+          <w:sz w:val="28"/>
+        </w:rPr>
+        <w:t xml:space="preserve">visible using selenium. We may only be able to see future messages. </w:t>
+      </w:r>
     </w:p>
     <w:sectPr>
       <w:footerReference w:type="default" r:id="rId10"/>
@@ -7367,6 +8004,119 @@
     </w:lvl>
   </w:abstractNum>
   <w:abstractNum w:abstractNumId="8" w15:restartNumberingAfterBreak="0">
+    <w:nsid w:val="27E125D0"/>
+    <w:multiLevelType w:val="hybridMultilevel"/>
+    <w:tmpl w:val="ABC07728"/>
+    <w:lvl w:ilvl="0" w:tplc="04090001">
+      <w:start w:val="1"/>
+      <w:numFmt w:val="bullet"/>
+      <w:lvlText w:val=""/>
+      <w:lvlJc w:val="left"/>
+      <w:pPr>
+        <w:ind w:left="720" w:hanging="360"/>
+      </w:pPr>
+      <w:rPr>
+        <w:rFonts w:ascii="Symbol" w:hAnsi="Symbol" w:hint="default"/>
+      </w:rPr>
+    </w:lvl>
+    <w:lvl w:ilvl="1" w:tplc="04090003" w:tentative="1">
+      <w:start w:val="1"/>
+      <w:numFmt w:val="bullet"/>
+      <w:lvlText w:val="o"/>
+      <w:lvlJc w:val="left"/>
+      <w:pPr>
+        <w:ind w:left="1440" w:hanging="360"/>
+      </w:pPr>
+      <w:rPr>
+        <w:rFonts w:ascii="Courier New" w:hAnsi="Courier New" w:cs="Courier New" w:hint="default"/>
+      </w:rPr>
+    </w:lvl>
+    <w:lvl w:ilvl="2" w:tplc="04090005" w:tentative="1">
+      <w:start w:val="1"/>
+      <w:numFmt w:val="bullet"/>
+      <w:lvlText w:val=""/>
+      <w:lvlJc w:val="left"/>
+      <w:pPr>
+        <w:ind w:left="2160" w:hanging="360"/>
+      </w:pPr>
+      <w:rPr>
+        <w:rFonts w:ascii="Wingdings" w:hAnsi="Wingdings" w:hint="default"/>
+      </w:rPr>
+    </w:lvl>
+    <w:lvl w:ilvl="3" w:tplc="04090001" w:tentative="1">
+      <w:start w:val="1"/>
+      <w:numFmt w:val="bullet"/>
+      <w:lvlText w:val=""/>
+      <w:lvlJc w:val="left"/>
+      <w:pPr>
+        <w:ind w:left="2880" w:hanging="360"/>
+      </w:pPr>
+      <w:rPr>
+        <w:rFonts w:ascii="Symbol" w:hAnsi="Symbol" w:hint="default"/>
+      </w:rPr>
+    </w:lvl>
+    <w:lvl w:ilvl="4" w:tplc="04090003" w:tentative="1">
+      <w:start w:val="1"/>
+      <w:numFmt w:val="bullet"/>
+      <w:lvlText w:val="o"/>
+      <w:lvlJc w:val="left"/>
+      <w:pPr>
+        <w:ind w:left="3600" w:hanging="360"/>
+      </w:pPr>
+      <w:rPr>
+        <w:rFonts w:ascii="Courier New" w:hAnsi="Courier New" w:cs="Courier New" w:hint="default"/>
+      </w:rPr>
+    </w:lvl>
+    <w:lvl w:ilvl="5" w:tplc="04090005" w:tentative="1">
+      <w:start w:val="1"/>
+      <w:numFmt w:val="bullet"/>
+      <w:lvlText w:val=""/>
+      <w:lvlJc w:val="left"/>
+      <w:pPr>
+        <w:ind w:left="4320" w:hanging="360"/>
+      </w:pPr>
+      <w:rPr>
+        <w:rFonts w:ascii="Wingdings" w:hAnsi="Wingdings" w:hint="default"/>
+      </w:rPr>
+    </w:lvl>
+    <w:lvl w:ilvl="6" w:tplc="04090001" w:tentative="1">
+      <w:start w:val="1"/>
+      <w:numFmt w:val="bullet"/>
+      <w:lvlText w:val=""/>
+      <w:lvlJc w:val="left"/>
+      <w:pPr>
+        <w:ind w:left="5040" w:hanging="360"/>
+      </w:pPr>
+      <w:rPr>
+        <w:rFonts w:ascii="Symbol" w:hAnsi="Symbol" w:hint="default"/>
+      </w:rPr>
+    </w:lvl>
+    <w:lvl w:ilvl="7" w:tplc="04090003" w:tentative="1">
+      <w:start w:val="1"/>
+      <w:numFmt w:val="bullet"/>
+      <w:lvlText w:val="o"/>
+      <w:lvlJc w:val="left"/>
+      <w:pPr>
+        <w:ind w:left="5760" w:hanging="360"/>
+      </w:pPr>
+      <w:rPr>
+        <w:rFonts w:ascii="Courier New" w:hAnsi="Courier New" w:cs="Courier New" w:hint="default"/>
+      </w:rPr>
+    </w:lvl>
+    <w:lvl w:ilvl="8" w:tplc="04090005" w:tentative="1">
+      <w:start w:val="1"/>
+      <w:numFmt w:val="bullet"/>
+      <w:lvlText w:val=""/>
+      <w:lvlJc w:val="left"/>
+      <w:pPr>
+        <w:ind w:left="6480" w:hanging="360"/>
+      </w:pPr>
+      <w:rPr>
+        <w:rFonts w:ascii="Wingdings" w:hAnsi="Wingdings" w:hint="default"/>
+      </w:rPr>
+    </w:lvl>
+  </w:abstractNum>
+  <w:abstractNum w:abstractNumId="9" w15:restartNumberingAfterBreak="0">
     <w:nsid w:val="30432B46"/>
     <w:multiLevelType w:val="hybridMultilevel"/>
     <w:tmpl w:val="9B185E96"/>
@@ -7479,7 +8229,7 @@
       </w:rPr>
     </w:lvl>
   </w:abstractNum>
-  <w:abstractNum w:abstractNumId="9" w15:restartNumberingAfterBreak="0">
+  <w:abstractNum w:abstractNumId="10" w15:restartNumberingAfterBreak="0">
     <w:nsid w:val="3C8E4622"/>
     <w:multiLevelType w:val="multilevel"/>
     <w:tmpl w:val="B4B05544"/>
@@ -7592,7 +8342,7 @@
       </w:rPr>
     </w:lvl>
   </w:abstractNum>
-  <w:abstractNum w:abstractNumId="10" w15:restartNumberingAfterBreak="0">
+  <w:abstractNum w:abstractNumId="11" w15:restartNumberingAfterBreak="0">
     <w:nsid w:val="3D4E0E33"/>
     <w:multiLevelType w:val="hybridMultilevel"/>
     <w:tmpl w:val="F8687390"/>
@@ -7706,7 +8456,7 @@
       </w:rPr>
     </w:lvl>
   </w:abstractNum>
-  <w:abstractNum w:abstractNumId="11" w15:restartNumberingAfterBreak="0">
+  <w:abstractNum w:abstractNumId="12" w15:restartNumberingAfterBreak="0">
     <w:nsid w:val="3DC5690F"/>
     <w:multiLevelType w:val="hybridMultilevel"/>
     <w:tmpl w:val="4E188856"/>
@@ -7792,7 +8542,7 @@
       </w:pPr>
     </w:lvl>
   </w:abstractNum>
-  <w:abstractNum w:abstractNumId="12" w15:restartNumberingAfterBreak="0">
+  <w:abstractNum w:abstractNumId="13" w15:restartNumberingAfterBreak="0">
     <w:nsid w:val="4050762C"/>
     <w:multiLevelType w:val="hybridMultilevel"/>
     <w:tmpl w:val="7C5C6F14"/>
@@ -8022,7 +8772,7 @@
       </w:rPr>
     </w:lvl>
   </w:abstractNum>
-  <w:abstractNum w:abstractNumId="13" w15:restartNumberingAfterBreak="0">
+  <w:abstractNum w:abstractNumId="14" w15:restartNumberingAfterBreak="0">
     <w:nsid w:val="438A58C2"/>
     <w:multiLevelType w:val="hybridMultilevel"/>
     <w:tmpl w:val="4E4AE288"/>
@@ -8137,7 +8887,7 @@
       </w:rPr>
     </w:lvl>
   </w:abstractNum>
-  <w:abstractNum w:abstractNumId="14" w15:restartNumberingAfterBreak="0">
+  <w:abstractNum w:abstractNumId="15" w15:restartNumberingAfterBreak="0">
     <w:nsid w:val="44AA5FBC"/>
     <w:multiLevelType w:val="multilevel"/>
     <w:tmpl w:val="D9EA8426"/>
@@ -8250,7 +9000,7 @@
       </w:rPr>
     </w:lvl>
   </w:abstractNum>
-  <w:abstractNum w:abstractNumId="15" w15:restartNumberingAfterBreak="0">
+  <w:abstractNum w:abstractNumId="16" w15:restartNumberingAfterBreak="0">
     <w:nsid w:val="45256C04"/>
     <w:multiLevelType w:val="hybridMultilevel"/>
     <w:tmpl w:val="BD7A9530"/>
@@ -8363,7 +9113,120 @@
       </w:rPr>
     </w:lvl>
   </w:abstractNum>
-  <w:abstractNum w:abstractNumId="16" w15:restartNumberingAfterBreak="0">
+  <w:abstractNum w:abstractNumId="17" w15:restartNumberingAfterBreak="0">
+    <w:nsid w:val="48007C4F"/>
+    <w:multiLevelType w:val="hybridMultilevel"/>
+    <w:tmpl w:val="738A167E"/>
+    <w:lvl w:ilvl="0" w:tplc="04090001">
+      <w:start w:val="1"/>
+      <w:numFmt w:val="bullet"/>
+      <w:lvlText w:val=""/>
+      <w:lvlJc w:val="left"/>
+      <w:pPr>
+        <w:ind w:left="720" w:hanging="360"/>
+      </w:pPr>
+      <w:rPr>
+        <w:rFonts w:ascii="Symbol" w:hAnsi="Symbol" w:hint="default"/>
+      </w:rPr>
+    </w:lvl>
+    <w:lvl w:ilvl="1" w:tplc="04090003" w:tentative="1">
+      <w:start w:val="1"/>
+      <w:numFmt w:val="bullet"/>
+      <w:lvlText w:val="o"/>
+      <w:lvlJc w:val="left"/>
+      <w:pPr>
+        <w:ind w:left="1440" w:hanging="360"/>
+      </w:pPr>
+      <w:rPr>
+        <w:rFonts w:ascii="Courier New" w:hAnsi="Courier New" w:cs="Courier New" w:hint="default"/>
+      </w:rPr>
+    </w:lvl>
+    <w:lvl w:ilvl="2" w:tplc="04090005" w:tentative="1">
+      <w:start w:val="1"/>
+      <w:numFmt w:val="bullet"/>
+      <w:lvlText w:val=""/>
+      <w:lvlJc w:val="left"/>
+      <w:pPr>
+        <w:ind w:left="2160" w:hanging="360"/>
+      </w:pPr>
+      <w:rPr>
+        <w:rFonts w:ascii="Wingdings" w:hAnsi="Wingdings" w:hint="default"/>
+      </w:rPr>
+    </w:lvl>
+    <w:lvl w:ilvl="3" w:tplc="04090001" w:tentative="1">
+      <w:start w:val="1"/>
+      <w:numFmt w:val="bullet"/>
+      <w:lvlText w:val=""/>
+      <w:lvlJc w:val="left"/>
+      <w:pPr>
+        <w:ind w:left="2880" w:hanging="360"/>
+      </w:pPr>
+      <w:rPr>
+        <w:rFonts w:ascii="Symbol" w:hAnsi="Symbol" w:hint="default"/>
+      </w:rPr>
+    </w:lvl>
+    <w:lvl w:ilvl="4" w:tplc="04090003" w:tentative="1">
+      <w:start w:val="1"/>
+      <w:numFmt w:val="bullet"/>
+      <w:lvlText w:val="o"/>
+      <w:lvlJc w:val="left"/>
+      <w:pPr>
+        <w:ind w:left="3600" w:hanging="360"/>
+      </w:pPr>
+      <w:rPr>
+        <w:rFonts w:ascii="Courier New" w:hAnsi="Courier New" w:cs="Courier New" w:hint="default"/>
+      </w:rPr>
+    </w:lvl>
+    <w:lvl w:ilvl="5" w:tplc="04090005" w:tentative="1">
+      <w:start w:val="1"/>
+      <w:numFmt w:val="bullet"/>
+      <w:lvlText w:val=""/>
+      <w:lvlJc w:val="left"/>
+      <w:pPr>
+        <w:ind w:left="4320" w:hanging="360"/>
+      </w:pPr>
+      <w:rPr>
+        <w:rFonts w:ascii="Wingdings" w:hAnsi="Wingdings" w:hint="default"/>
+      </w:rPr>
+    </w:lvl>
+    <w:lvl w:ilvl="6" w:tplc="04090001" w:tentative="1">
+      <w:start w:val="1"/>
+      <w:numFmt w:val="bullet"/>
+      <w:lvlText w:val=""/>
+      <w:lvlJc w:val="left"/>
+      <w:pPr>
+        <w:ind w:left="5040" w:hanging="360"/>
+      </w:pPr>
+      <w:rPr>
+        <w:rFonts w:ascii="Symbol" w:hAnsi="Symbol" w:hint="default"/>
+      </w:rPr>
+    </w:lvl>
+    <w:lvl w:ilvl="7" w:tplc="04090003" w:tentative="1">
+      <w:start w:val="1"/>
+      <w:numFmt w:val="bullet"/>
+      <w:lvlText w:val="o"/>
+      <w:lvlJc w:val="left"/>
+      <w:pPr>
+        <w:ind w:left="5760" w:hanging="360"/>
+      </w:pPr>
+      <w:rPr>
+        <w:rFonts w:ascii="Courier New" w:hAnsi="Courier New" w:cs="Courier New" w:hint="default"/>
+      </w:rPr>
+    </w:lvl>
+    <w:lvl w:ilvl="8" w:tplc="04090005" w:tentative="1">
+      <w:start w:val="1"/>
+      <w:numFmt w:val="bullet"/>
+      <w:lvlText w:val=""/>
+      <w:lvlJc w:val="left"/>
+      <w:pPr>
+        <w:ind w:left="6480" w:hanging="360"/>
+      </w:pPr>
+      <w:rPr>
+        <w:rFonts w:ascii="Wingdings" w:hAnsi="Wingdings" w:hint="default"/>
+      </w:rPr>
+    </w:lvl>
+  </w:abstractNum>
+  <w:abstractNum w:abstractNumId="18" w15:restartNumberingAfterBreak="0">
     <w:nsid w:val="55863A85"/>
     <w:multiLevelType w:val="multilevel"/>
     <w:tmpl w:val="DB6A10F2"/>
@@ -8481,7 +9344,7 @@
       </w:rPr>
     </w:lvl>
   </w:abstractNum>
-  <w:abstractNum w:abstractNumId="17" w15:restartNumberingAfterBreak="0">
+  <w:abstractNum w:abstractNumId="19" w15:restartNumberingAfterBreak="0">
     <w:nsid w:val="647B0C2D"/>
     <w:multiLevelType w:val="hybridMultilevel"/>
     <w:tmpl w:val="AFE45000"/>
@@ -8567,7 +9430,7 @@
       </w:pPr>
     </w:lvl>
   </w:abstractNum>
-  <w:abstractNum w:abstractNumId="18" w15:restartNumberingAfterBreak="0">
+  <w:abstractNum w:abstractNumId="20" w15:restartNumberingAfterBreak="0">
     <w:nsid w:val="68F001BE"/>
     <w:multiLevelType w:val="multilevel"/>
     <w:tmpl w:val="067ACF22"/>
@@ -8682,7 +9545,7 @@
       </w:rPr>
     </w:lvl>
   </w:abstractNum>
-  <w:abstractNum w:abstractNumId="19" w15:restartNumberingAfterBreak="0">
+  <w:abstractNum w:abstractNumId="21" w15:restartNumberingAfterBreak="0">
     <w:nsid w:val="69023F39"/>
     <w:multiLevelType w:val="multilevel"/>
     <w:tmpl w:val="DD5E1E60"/>
@@ -8797,7 +9660,7 @@
       </w:rPr>
     </w:lvl>
   </w:abstractNum>
-  <w:abstractNum w:abstractNumId="20" w15:restartNumberingAfterBreak="0">
+  <w:abstractNum w:abstractNumId="22" w15:restartNumberingAfterBreak="0">
     <w:nsid w:val="6B072E72"/>
     <w:multiLevelType w:val="hybridMultilevel"/>
     <w:tmpl w:val="67FA70BA"/>
@@ -8911,7 +9774,7 @@
       </w:rPr>
     </w:lvl>
   </w:abstractNum>
-  <w:abstractNum w:abstractNumId="21" w15:restartNumberingAfterBreak="0">
+  <w:abstractNum w:abstractNumId="23" w15:restartNumberingAfterBreak="0">
     <w:nsid w:val="71226DD7"/>
     <w:multiLevelType w:val="multilevel"/>
     <w:tmpl w:val="8752D840"/>
@@ -9024,7 +9887,7 @@
       </w:rPr>
     </w:lvl>
   </w:abstractNum>
-  <w:abstractNum w:abstractNumId="22" w15:restartNumberingAfterBreak="0">
+  <w:abstractNum w:abstractNumId="24" w15:restartNumberingAfterBreak="0">
     <w:nsid w:val="73BB1FED"/>
     <w:multiLevelType w:val="hybridMultilevel"/>
     <w:tmpl w:val="FF608CEC"/>
@@ -9254,7 +10117,7 @@
       </w:rPr>
     </w:lvl>
   </w:abstractNum>
-  <w:abstractNum w:abstractNumId="23" w15:restartNumberingAfterBreak="0">
+  <w:abstractNum w:abstractNumId="25" w15:restartNumberingAfterBreak="0">
     <w:nsid w:val="7DFC76E7"/>
     <w:multiLevelType w:val="hybridMultilevel"/>
     <w:tmpl w:val="B2C0F818"/>
@@ -9341,16 +10204,16 @@
     </w:lvl>
   </w:abstractNum>
   <w:num w:numId="1">
-    <w:abstractNumId w:val="18"/>
+    <w:abstractNumId w:val="20"/>
   </w:num>
   <w:num w:numId="2">
-    <w:abstractNumId w:val="19"/>
+    <w:abstractNumId w:val="21"/>
   </w:num>
   <w:num w:numId="3">
-    <w:abstractNumId w:val="9"/>
+    <w:abstractNumId w:val="10"/>
   </w:num>
   <w:num w:numId="4">
-    <w:abstractNumId w:val="16"/>
+    <w:abstractNumId w:val="18"/>
   </w:num>
   <w:num w:numId="5">
     <w:abstractNumId w:val="3"/>
@@ -9362,31 +10225,31 @@
     <w:abstractNumId w:val="0"/>
   </w:num>
   <w:num w:numId="8">
+    <w:abstractNumId w:val="24"/>
+  </w:num>
+  <w:num w:numId="9">
+    <w:abstractNumId w:val="13"/>
+  </w:num>
+  <w:num w:numId="10">
+    <w:abstractNumId w:val="12"/>
+  </w:num>
+  <w:num w:numId="11">
+    <w:abstractNumId w:val="9"/>
+  </w:num>
+  <w:num w:numId="12">
     <w:abstractNumId w:val="22"/>
   </w:num>
-  <w:num w:numId="9">
-    <w:abstractNumId w:val="12"/>
-  </w:num>
-  <w:num w:numId="10">
+  <w:num w:numId="13">
     <w:abstractNumId w:val="11"/>
   </w:num>
-  <w:num w:numId="11">
-    <w:abstractNumId w:val="8"/>
-  </w:num>
-  <w:num w:numId="12">
-    <w:abstractNumId w:val="20"/>
-  </w:num>
-  <w:num w:numId="13">
-    <w:abstractNumId w:val="10"/>
-  </w:num>
   <w:num w:numId="14">
-    <w:abstractNumId w:val="13"/>
+    <w:abstractNumId w:val="14"/>
   </w:num>
   <w:num w:numId="15">
     <w:abstractNumId w:val="4"/>
   </w:num>
   <w:num w:numId="16">
-    <w:abstractNumId w:val="23"/>
+    <w:abstractNumId w:val="25"/>
   </w:num>
   <w:num w:numId="17">
     <w:abstractNumId w:val="1"/>
@@ -9395,7 +10258,7 @@
     <w:abstractNumId w:val="7"/>
   </w:num>
   <w:num w:numId="19">
-    <w:abstractNumId w:val="17"/>
+    <w:abstractNumId w:val="19"/>
   </w:num>
   <w:num w:numId="20">
     <w:abstractNumId w:val="2"/>
@@ -9404,13 +10267,19 @@
     <w:abstractNumId w:val="6"/>
   </w:num>
   <w:num w:numId="22">
+    <w:abstractNumId w:val="16"/>
+  </w:num>
+  <w:num w:numId="23">
+    <w:abstractNumId w:val="23"/>
+  </w:num>
+  <w:num w:numId="24">
     <w:abstractNumId w:val="15"/>
   </w:num>
-  <w:num w:numId="23">
-    <w:abstractNumId w:val="21"/>
+  <w:num w:numId="25">
+    <w:abstractNumId w:val="17"/>
   </w:num>
-  <w:num w:numId="24">
-    <w:abstractNumId w:val="14"/>
+  <w:num w:numId="26">
+    <w:abstractNumId w:val="8"/>
   </w:num>
 </w:numbering>
 </file>

</xml_diff>